<commit_message>
Fixed new pages in the report and links
</commit_message>
<xml_diff>
--- a/Minevska_RPZ.docx
+++ b/Minevska_RPZ.docx
@@ -675,7 +675,6 @@
         </w:rPr>
         <w:t xml:space="preserve">     </w:t>
       </w:r>
-      <w:proofErr w:type="spellStart"/>
       <w:r>
         <w:rPr>
           <w:rFonts w:ascii="Times New Roman" w:eastAsia="Times New Roman" w:hAnsi="Times New Roman" w:cs="Times New Roman"/>
@@ -716,7 +715,6 @@
         </w:rPr>
         <w:t>Миневска</w:t>
       </w:r>
-      <w:proofErr w:type="spellEnd"/>
     </w:p>
     <w:p>
       <w:pPr>
@@ -735,59 +733,23 @@
           <w:sz w:val="18"/>
           <w:szCs w:val="18"/>
         </w:rPr>
-        <w:t xml:space="preserve">(Подпись, </w:t>
-      </w:r>
-      <w:proofErr w:type="gramStart"/>
+        <w:t xml:space="preserve">(Подпись, дата)                         </w:t>
+      </w:r>
       <w:r>
         <w:rPr>
           <w:rFonts w:ascii="Times New Roman" w:eastAsia="Times New Roman" w:hAnsi="Times New Roman" w:cs="Times New Roman"/>
           <w:sz w:val="18"/>
           <w:szCs w:val="18"/>
         </w:rPr>
-        <w:t xml:space="preserve">дата)   </w:t>
-      </w:r>
-      <w:proofErr w:type="gramEnd"/>
+        <w:t xml:space="preserve">   </w:t>
+      </w:r>
       <w:r>
         <w:rPr>
           <w:rFonts w:ascii="Times New Roman" w:eastAsia="Times New Roman" w:hAnsi="Times New Roman" w:cs="Times New Roman"/>
           <w:sz w:val="18"/>
           <w:szCs w:val="18"/>
         </w:rPr>
-        <w:t xml:space="preserve">                      </w:t>
-      </w:r>
-      <w:r>
-        <w:rPr>
-          <w:rFonts w:ascii="Times New Roman" w:eastAsia="Times New Roman" w:hAnsi="Times New Roman" w:cs="Times New Roman"/>
-          <w:sz w:val="18"/>
-          <w:szCs w:val="18"/>
-        </w:rPr>
-        <w:t xml:space="preserve">   </w:t>
-      </w:r>
-      <w:r>
-        <w:rPr>
-          <w:rFonts w:ascii="Times New Roman" w:eastAsia="Times New Roman" w:hAnsi="Times New Roman" w:cs="Times New Roman"/>
-          <w:sz w:val="18"/>
-          <w:szCs w:val="18"/>
-        </w:rPr>
-        <w:t xml:space="preserve"> (</w:t>
-      </w:r>
-      <w:proofErr w:type="spellStart"/>
-      <w:r>
-        <w:rPr>
-          <w:rFonts w:ascii="Times New Roman" w:eastAsia="Times New Roman" w:hAnsi="Times New Roman" w:cs="Times New Roman"/>
-          <w:sz w:val="18"/>
-          <w:szCs w:val="18"/>
-        </w:rPr>
-        <w:t>И.О.Фамилия</w:t>
-      </w:r>
-      <w:proofErr w:type="spellEnd"/>
-      <w:r>
-        <w:rPr>
-          <w:rFonts w:ascii="Times New Roman" w:eastAsia="Times New Roman" w:hAnsi="Times New Roman" w:cs="Times New Roman"/>
-          <w:sz w:val="18"/>
-          <w:szCs w:val="18"/>
-        </w:rPr>
-        <w:t xml:space="preserve">) </w:t>
+        <w:t xml:space="preserve"> (И.О.Фамилия) </w:t>
       </w:r>
       <w:r>
         <w:rPr>
@@ -872,7 +834,6 @@
         <w:t xml:space="preserve">  </w:t>
       </w:r>
       <w:bookmarkStart w:id="1" w:name="_Hlk34725791"/>
-      <w:proofErr w:type="spellStart"/>
       <w:r>
         <w:rPr>
           <w:rFonts w:ascii="Times New Roman" w:eastAsia="Times New Roman" w:hAnsi="Times New Roman" w:cs="Times New Roman"/>
@@ -924,7 +885,6 @@
         <w:t>Строганов</w:t>
       </w:r>
       <w:bookmarkEnd w:id="1"/>
-      <w:proofErr w:type="spellEnd"/>
     </w:p>
     <w:p>
       <w:pPr>
@@ -943,43 +903,7 @@
           <w:sz w:val="18"/>
           <w:szCs w:val="18"/>
         </w:rPr>
-        <w:t xml:space="preserve">(Подпись, </w:t>
-      </w:r>
-      <w:proofErr w:type="gramStart"/>
-      <w:r>
-        <w:rPr>
-          <w:rFonts w:ascii="Times New Roman" w:eastAsia="Times New Roman" w:hAnsi="Times New Roman" w:cs="Times New Roman"/>
-          <w:sz w:val="18"/>
-          <w:szCs w:val="18"/>
-        </w:rPr>
-        <w:t xml:space="preserve">дата)   </w:t>
-      </w:r>
-      <w:proofErr w:type="gramEnd"/>
-      <w:r>
-        <w:rPr>
-          <w:rFonts w:ascii="Times New Roman" w:eastAsia="Times New Roman" w:hAnsi="Times New Roman" w:cs="Times New Roman"/>
-          <w:sz w:val="18"/>
-          <w:szCs w:val="18"/>
-        </w:rPr>
-        <w:t xml:space="preserve">                         (</w:t>
-      </w:r>
-      <w:proofErr w:type="spellStart"/>
-      <w:r>
-        <w:rPr>
-          <w:rFonts w:ascii="Times New Roman" w:eastAsia="Times New Roman" w:hAnsi="Times New Roman" w:cs="Times New Roman"/>
-          <w:sz w:val="18"/>
-          <w:szCs w:val="18"/>
-        </w:rPr>
-        <w:t>И.О.Фамилия</w:t>
-      </w:r>
-      <w:proofErr w:type="spellEnd"/>
-      <w:r>
-        <w:rPr>
-          <w:rFonts w:ascii="Times New Roman" w:eastAsia="Times New Roman" w:hAnsi="Times New Roman" w:cs="Times New Roman"/>
-          <w:sz w:val="18"/>
-          <w:szCs w:val="18"/>
-        </w:rPr>
-        <w:t xml:space="preserve">)  </w:t>
+        <w:t xml:space="preserve">(Подпись, дата)                            (И.О.Фамилия)  </w:t>
       </w:r>
     </w:p>
     <w:p>
@@ -1277,31 +1201,14 @@
         <w:rPr>
           <w:rFonts w:ascii="Times New Roman" w:eastAsia="Times New Roman" w:hAnsi="Times New Roman" w:cs="Times New Roman"/>
         </w:rPr>
-        <w:t>_____________</w:t>
-      </w:r>
-      <w:proofErr w:type="gramStart"/>
-      <w:r>
-        <w:rPr>
-          <w:rFonts w:ascii="Times New Roman" w:eastAsia="Times New Roman" w:hAnsi="Times New Roman" w:cs="Times New Roman"/>
-        </w:rPr>
-        <w:t xml:space="preserve">_  </w:t>
-      </w:r>
-      <w:proofErr w:type="spellStart"/>
+        <w:t xml:space="preserve">______________  </w:t>
+      </w:r>
       <w:r>
         <w:rPr>
           <w:rFonts w:ascii="Times New Roman" w:eastAsia="Times New Roman" w:hAnsi="Times New Roman" w:cs="Times New Roman"/>
           <w:u w:val="single"/>
         </w:rPr>
-        <w:t>И.В.Рудаков</w:t>
-      </w:r>
-      <w:proofErr w:type="spellEnd"/>
-      <w:proofErr w:type="gramEnd"/>
-      <w:r>
-        <w:rPr>
-          <w:rFonts w:ascii="Times New Roman" w:eastAsia="Times New Roman" w:hAnsi="Times New Roman" w:cs="Times New Roman"/>
-          <w:u w:val="single"/>
-        </w:rPr>
-        <w:t xml:space="preserve"> </w:t>
+        <w:t xml:space="preserve">И.В.Рудаков </w:t>
       </w:r>
     </w:p>
     <w:p>
@@ -1320,25 +1227,7 @@
           <w:sz w:val="16"/>
           <w:szCs w:val="16"/>
         </w:rPr>
-        <w:t>(</w:t>
-      </w:r>
-      <w:proofErr w:type="spellStart"/>
-      <w:r>
-        <w:rPr>
-          <w:rFonts w:ascii="Times New Roman" w:eastAsia="Times New Roman" w:hAnsi="Times New Roman" w:cs="Times New Roman"/>
-          <w:sz w:val="16"/>
-          <w:szCs w:val="16"/>
-        </w:rPr>
-        <w:t>И.О.Фамилия</w:t>
-      </w:r>
-      <w:proofErr w:type="spellEnd"/>
-      <w:r>
-        <w:rPr>
-          <w:rFonts w:ascii="Times New Roman" w:eastAsia="Times New Roman" w:hAnsi="Times New Roman" w:cs="Times New Roman"/>
-          <w:sz w:val="16"/>
-          <w:szCs w:val="16"/>
-        </w:rPr>
-        <w:t>)</w:t>
+        <w:t>(И.О.Фамилия)</w:t>
       </w:r>
     </w:p>
     <w:p>
@@ -1349,19 +1238,11 @@
           <w:rFonts w:ascii="Times New Roman" w:eastAsia="Times New Roman" w:hAnsi="Times New Roman" w:cs="Times New Roman"/>
         </w:rPr>
       </w:pPr>
-      <w:proofErr w:type="gramStart"/>
-      <w:r>
-        <w:rPr>
-          <w:rFonts w:ascii="Times New Roman" w:eastAsia="Times New Roman" w:hAnsi="Times New Roman" w:cs="Times New Roman"/>
-        </w:rPr>
-        <w:t>« _</w:t>
-      </w:r>
-      <w:proofErr w:type="gramEnd"/>
-      <w:r>
-        <w:rPr>
-          <w:rFonts w:ascii="Times New Roman" w:eastAsia="Times New Roman" w:hAnsi="Times New Roman" w:cs="Times New Roman"/>
-        </w:rPr>
-        <w:t>____ » ____________ 2019г.</w:t>
+      <w:r>
+        <w:rPr>
+          <w:rFonts w:ascii="Times New Roman" w:eastAsia="Times New Roman" w:hAnsi="Times New Roman" w:cs="Times New Roman"/>
+        </w:rPr>
+        <w:t>« _____ » ____________ 2019г.</w:t>
       </w:r>
     </w:p>
     <w:p>
@@ -1611,7 +1492,6 @@
         </w:rPr>
         <w:t xml:space="preserve">методом трассировки </w:t>
       </w:r>
-      <w:proofErr w:type="gramStart"/>
       <w:r>
         <w:rPr>
           <w:rFonts w:ascii="Times New Roman" w:eastAsia="Times New Roman" w:hAnsi="Times New Roman" w:cs="Times New Roman"/>
@@ -1623,14 +1503,7 @@
         <w:rPr>
           <w:rFonts w:ascii="Times New Roman" w:eastAsia="Times New Roman" w:hAnsi="Times New Roman" w:cs="Times New Roman"/>
         </w:rPr>
-        <w:t>_</w:t>
-      </w:r>
-      <w:proofErr w:type="gramEnd"/>
-      <w:r>
-        <w:rPr>
-          <w:rFonts w:ascii="Times New Roman" w:eastAsia="Times New Roman" w:hAnsi="Times New Roman" w:cs="Times New Roman"/>
-        </w:rPr>
-        <w:t>_____________________________________________________</w:t>
+        <w:t>______________________________________________________</w:t>
       </w:r>
       <w:r>
         <w:rPr>
@@ -1762,21 +1635,7 @@
         <w:rPr>
           <w:rFonts w:ascii="Times New Roman" w:eastAsia="Times New Roman" w:hAnsi="Times New Roman" w:cs="Times New Roman"/>
         </w:rPr>
-        <w:t xml:space="preserve">График выполнения </w:t>
-      </w:r>
-      <w:proofErr w:type="gramStart"/>
-      <w:r>
-        <w:rPr>
-          <w:rFonts w:ascii="Times New Roman" w:eastAsia="Times New Roman" w:hAnsi="Times New Roman" w:cs="Times New Roman"/>
-        </w:rPr>
-        <w:t>проекта:  25</w:t>
-      </w:r>
-      <w:proofErr w:type="gramEnd"/>
-      <w:r>
-        <w:rPr>
-          <w:rFonts w:ascii="Times New Roman" w:eastAsia="Times New Roman" w:hAnsi="Times New Roman" w:cs="Times New Roman"/>
-        </w:rPr>
-        <w:t xml:space="preserve">% к </w:t>
+        <w:t xml:space="preserve">График выполнения проекта:  25% к </w:t>
       </w:r>
       <w:r>
         <w:rPr>
@@ -1789,21 +1648,7 @@
         <w:rPr>
           <w:rFonts w:ascii="Times New Roman" w:eastAsia="Times New Roman" w:hAnsi="Times New Roman" w:cs="Times New Roman"/>
         </w:rPr>
-        <w:t xml:space="preserve"> </w:t>
-      </w:r>
-      <w:proofErr w:type="spellStart"/>
-      <w:r>
-        <w:rPr>
-          <w:rFonts w:ascii="Times New Roman" w:eastAsia="Times New Roman" w:hAnsi="Times New Roman" w:cs="Times New Roman"/>
-        </w:rPr>
-        <w:t>нед</w:t>
-      </w:r>
-      <w:proofErr w:type="spellEnd"/>
-      <w:r>
-        <w:rPr>
-          <w:rFonts w:ascii="Times New Roman" w:eastAsia="Times New Roman" w:hAnsi="Times New Roman" w:cs="Times New Roman"/>
-        </w:rPr>
-        <w:t xml:space="preserve">., 50% к </w:t>
+        <w:t xml:space="preserve"> нед., 50% к </w:t>
       </w:r>
       <w:r>
         <w:rPr>
@@ -1816,21 +1661,7 @@
         <w:rPr>
           <w:rFonts w:ascii="Times New Roman" w:eastAsia="Times New Roman" w:hAnsi="Times New Roman" w:cs="Times New Roman"/>
         </w:rPr>
-        <w:t xml:space="preserve"> </w:t>
-      </w:r>
-      <w:proofErr w:type="spellStart"/>
-      <w:r>
-        <w:rPr>
-          <w:rFonts w:ascii="Times New Roman" w:eastAsia="Times New Roman" w:hAnsi="Times New Roman" w:cs="Times New Roman"/>
-        </w:rPr>
-        <w:t>нед</w:t>
-      </w:r>
-      <w:proofErr w:type="spellEnd"/>
-      <w:r>
-        <w:rPr>
-          <w:rFonts w:ascii="Times New Roman" w:eastAsia="Times New Roman" w:hAnsi="Times New Roman" w:cs="Times New Roman"/>
-        </w:rPr>
-        <w:t xml:space="preserve">., 75% к </w:t>
+        <w:t xml:space="preserve"> нед., 75% к </w:t>
       </w:r>
       <w:r>
         <w:rPr>
@@ -1839,19 +1670,11 @@
         </w:rPr>
         <w:t xml:space="preserve"> 11  </w:t>
       </w:r>
-      <w:proofErr w:type="spellStart"/>
-      <w:r>
-        <w:rPr>
-          <w:rFonts w:ascii="Times New Roman" w:eastAsia="Times New Roman" w:hAnsi="Times New Roman" w:cs="Times New Roman"/>
-        </w:rPr>
-        <w:t>нед</w:t>
-      </w:r>
-      <w:proofErr w:type="spellEnd"/>
-      <w:r>
-        <w:rPr>
-          <w:rFonts w:ascii="Times New Roman" w:eastAsia="Times New Roman" w:hAnsi="Times New Roman" w:cs="Times New Roman"/>
-        </w:rPr>
-        <w:t xml:space="preserve">., 100% к </w:t>
+      <w:r>
+        <w:rPr>
+          <w:rFonts w:ascii="Times New Roman" w:eastAsia="Times New Roman" w:hAnsi="Times New Roman" w:cs="Times New Roman"/>
+        </w:rPr>
+        <w:t xml:space="preserve">нед., 100% к </w:t>
       </w:r>
       <w:r>
         <w:rPr>
@@ -1860,19 +1683,11 @@
         </w:rPr>
         <w:t xml:space="preserve"> 14  </w:t>
       </w:r>
-      <w:proofErr w:type="spellStart"/>
-      <w:r>
-        <w:rPr>
-          <w:rFonts w:ascii="Times New Roman" w:eastAsia="Times New Roman" w:hAnsi="Times New Roman" w:cs="Times New Roman"/>
-        </w:rPr>
-        <w:t>нед</w:t>
-      </w:r>
-      <w:proofErr w:type="spellEnd"/>
-      <w:r>
-        <w:rPr>
-          <w:rFonts w:ascii="Times New Roman" w:eastAsia="Times New Roman" w:hAnsi="Times New Roman" w:cs="Times New Roman"/>
-        </w:rPr>
-        <w:t>.</w:t>
+      <w:r>
+        <w:rPr>
+          <w:rFonts w:ascii="Times New Roman" w:eastAsia="Times New Roman" w:hAnsi="Times New Roman" w:cs="Times New Roman"/>
+        </w:rPr>
+        <w:t>нед.</w:t>
       </w:r>
     </w:p>
     <w:p>
@@ -1910,7 +1725,6 @@
           <w:szCs w:val="16"/>
         </w:rPr>
       </w:pPr>
-      <w:proofErr w:type="spellStart"/>
       <w:r>
         <w:rPr>
           <w:rFonts w:ascii="Times New Roman" w:eastAsia="Times New Roman" w:hAnsi="Times New Roman" w:cs="Times New Roman"/>
@@ -1933,16 +1747,7 @@
           <w:color w:val="000000"/>
           <w:u w:val="single"/>
         </w:rPr>
-        <w:t>Разработать</w:t>
-      </w:r>
-      <w:proofErr w:type="spellEnd"/>
-      <w:r>
-        <w:rPr>
-          <w:rFonts w:ascii="Times New Roman" w:eastAsia="Times New Roman" w:hAnsi="Times New Roman" w:cs="Times New Roman"/>
-          <w:color w:val="000000"/>
-          <w:u w:val="single"/>
-        </w:rPr>
-        <w:t xml:space="preserve"> программу визуализации </w:t>
+        <w:t xml:space="preserve">Разработать программу визуализации </w:t>
       </w:r>
       <w:r>
         <w:rPr>
@@ -2124,21 +1929,7 @@
         <w:rPr>
           <w:rFonts w:ascii="Times New Roman" w:eastAsia="Times New Roman" w:hAnsi="Times New Roman" w:cs="Times New Roman"/>
         </w:rPr>
-        <w:t xml:space="preserve">Дата выдачи задания </w:t>
-      </w:r>
-      <w:proofErr w:type="gramStart"/>
-      <w:r>
-        <w:rPr>
-          <w:rFonts w:ascii="Times New Roman" w:eastAsia="Times New Roman" w:hAnsi="Times New Roman" w:cs="Times New Roman"/>
-        </w:rPr>
-        <w:t>« _</w:t>
-      </w:r>
-      <w:proofErr w:type="gramEnd"/>
-      <w:r>
-        <w:rPr>
-          <w:rFonts w:ascii="Times New Roman" w:eastAsia="Times New Roman" w:hAnsi="Times New Roman" w:cs="Times New Roman"/>
-        </w:rPr>
-        <w:t>__ » ____________ 20__ г.</w:t>
+        <w:t>Дата выдачи задания « ___ » ____________ 20__ г.</w:t>
       </w:r>
     </w:p>
     <w:p>
@@ -2175,7 +1966,6 @@
         </w:rPr>
         <w:tab/>
       </w:r>
-      <w:proofErr w:type="gramStart"/>
       <w:r>
         <w:rPr>
           <w:rFonts w:ascii="Times New Roman" w:eastAsia="Times New Roman" w:hAnsi="Times New Roman" w:cs="Times New Roman"/>
@@ -2195,15 +1985,7 @@
           <w:rFonts w:ascii="Times New Roman" w:eastAsia="Times New Roman" w:hAnsi="Times New Roman" w:cs="Times New Roman"/>
           <w:b/>
         </w:rPr>
-        <w:t>_</w:t>
-      </w:r>
-      <w:proofErr w:type="gramEnd"/>
-      <w:r>
-        <w:rPr>
-          <w:rFonts w:ascii="Times New Roman" w:eastAsia="Times New Roman" w:hAnsi="Times New Roman" w:cs="Times New Roman"/>
-          <w:b/>
-        </w:rPr>
-        <w:t xml:space="preserve">_________________     </w:t>
+        <w:t xml:space="preserve">__________________     </w:t>
       </w:r>
       <w:r>
         <w:rPr>
@@ -2221,7 +2003,6 @@
         </w:rPr>
         <w:t xml:space="preserve">    </w:t>
       </w:r>
-      <w:proofErr w:type="spellStart"/>
       <w:r>
         <w:rPr>
           <w:rFonts w:ascii="Times New Roman" w:eastAsia="Times New Roman" w:hAnsi="Times New Roman" w:cs="Times New Roman"/>
@@ -2230,7 +2011,6 @@
         </w:rPr>
         <w:t>Ю.В.Строганов</w:t>
       </w:r>
-      <w:proofErr w:type="spellEnd"/>
     </w:p>
     <w:p>
       <w:pPr>
@@ -2249,43 +2029,7 @@
           <w:sz w:val="18"/>
           <w:szCs w:val="18"/>
         </w:rPr>
-        <w:t xml:space="preserve">(Подпись, </w:t>
-      </w:r>
-      <w:proofErr w:type="gramStart"/>
-      <w:r>
-        <w:rPr>
-          <w:rFonts w:ascii="Times New Roman" w:eastAsia="Times New Roman" w:hAnsi="Times New Roman" w:cs="Times New Roman"/>
-          <w:sz w:val="18"/>
-          <w:szCs w:val="18"/>
-        </w:rPr>
-        <w:t xml:space="preserve">дата)   </w:t>
-      </w:r>
-      <w:proofErr w:type="gramEnd"/>
-      <w:r>
-        <w:rPr>
-          <w:rFonts w:ascii="Times New Roman" w:eastAsia="Times New Roman" w:hAnsi="Times New Roman" w:cs="Times New Roman"/>
-          <w:sz w:val="18"/>
-          <w:szCs w:val="18"/>
-        </w:rPr>
-        <w:t xml:space="preserve">                         (</w:t>
-      </w:r>
-      <w:proofErr w:type="spellStart"/>
-      <w:r>
-        <w:rPr>
-          <w:rFonts w:ascii="Times New Roman" w:eastAsia="Times New Roman" w:hAnsi="Times New Roman" w:cs="Times New Roman"/>
-          <w:sz w:val="18"/>
-          <w:szCs w:val="18"/>
-        </w:rPr>
-        <w:t>И.О.Фамилия</w:t>
-      </w:r>
-      <w:proofErr w:type="spellEnd"/>
-      <w:r>
-        <w:rPr>
-          <w:rFonts w:ascii="Times New Roman" w:eastAsia="Times New Roman" w:hAnsi="Times New Roman" w:cs="Times New Roman"/>
-          <w:sz w:val="18"/>
-          <w:szCs w:val="18"/>
-        </w:rPr>
-        <w:t xml:space="preserve">)  </w:t>
+        <w:t xml:space="preserve">(Подпись, дата)                            (И.О.Фамилия)  </w:t>
       </w:r>
     </w:p>
     <w:p>
@@ -2405,43 +2149,7 @@
           <w:sz w:val="18"/>
           <w:szCs w:val="18"/>
         </w:rPr>
-        <w:t xml:space="preserve">(Подпись, </w:t>
-      </w:r>
-      <w:proofErr w:type="gramStart"/>
-      <w:r>
-        <w:rPr>
-          <w:rFonts w:ascii="Times New Roman" w:eastAsia="Times New Roman" w:hAnsi="Times New Roman" w:cs="Times New Roman"/>
-          <w:sz w:val="18"/>
-          <w:szCs w:val="18"/>
-        </w:rPr>
-        <w:t xml:space="preserve">дата)   </w:t>
-      </w:r>
-      <w:proofErr w:type="gramEnd"/>
-      <w:r>
-        <w:rPr>
-          <w:rFonts w:ascii="Times New Roman" w:eastAsia="Times New Roman" w:hAnsi="Times New Roman" w:cs="Times New Roman"/>
-          <w:sz w:val="18"/>
-          <w:szCs w:val="18"/>
-        </w:rPr>
-        <w:t xml:space="preserve">                         (</w:t>
-      </w:r>
-      <w:proofErr w:type="spellStart"/>
-      <w:r>
-        <w:rPr>
-          <w:rFonts w:ascii="Times New Roman" w:eastAsia="Times New Roman" w:hAnsi="Times New Roman" w:cs="Times New Roman"/>
-          <w:sz w:val="18"/>
-          <w:szCs w:val="18"/>
-        </w:rPr>
-        <w:t>И.О.Фамилия</w:t>
-      </w:r>
-      <w:proofErr w:type="spellEnd"/>
-      <w:r>
-        <w:rPr>
-          <w:rFonts w:ascii="Times New Roman" w:eastAsia="Times New Roman" w:hAnsi="Times New Roman" w:cs="Times New Roman"/>
-          <w:sz w:val="18"/>
-          <w:szCs w:val="18"/>
-        </w:rPr>
-        <w:t xml:space="preserve">)  </w:t>
+        <w:t xml:space="preserve">(Подпись, дата)                            (И.О.Фамилия)  </w:t>
       </w:r>
     </w:p>
     <w:p>
@@ -4243,7 +3951,21 @@
             <w:rStyle w:val="a8"/>
             <w:noProof/>
           </w:rPr>
-          <w:t>Список источников</w:t>
+          <w:t>Списо</w:t>
+        </w:r>
+        <w:r>
+          <w:rPr>
+            <w:rStyle w:val="a8"/>
+            <w:noProof/>
+          </w:rPr>
+          <w:t>к</w:t>
+        </w:r>
+        <w:r>
+          <w:rPr>
+            <w:rStyle w:val="a8"/>
+            <w:noProof/>
+          </w:rPr>
+          <w:t xml:space="preserve"> источников</w:t>
         </w:r>
         <w:r>
           <w:rPr>
@@ -4389,25 +4111,7 @@
           <w:sz w:val="28"/>
           <w:szCs w:val="28"/>
         </w:rPr>
-        <w:t xml:space="preserve">, простое объяснение его принципов, а также возможность </w:t>
-      </w:r>
-      <w:proofErr w:type="spellStart"/>
-      <w:r>
-        <w:rPr>
-          <w:rFonts w:ascii="Times New Roman" w:eastAsia="Times New Roman" w:hAnsi="Times New Roman" w:cs="Times New Roman"/>
-          <w:sz w:val="28"/>
-          <w:szCs w:val="28"/>
-        </w:rPr>
-        <w:t>отрисовки</w:t>
-      </w:r>
-      <w:proofErr w:type="spellEnd"/>
-      <w:r>
-        <w:rPr>
-          <w:rFonts w:ascii="Times New Roman" w:eastAsia="Times New Roman" w:hAnsi="Times New Roman" w:cs="Times New Roman"/>
-          <w:sz w:val="28"/>
-          <w:szCs w:val="28"/>
-        </w:rPr>
-        <w:t xml:space="preserve"> максимально реалистичных изображений </w:t>
+        <w:t xml:space="preserve">, простое объяснение его принципов, а также возможность отрисовки максимально реалистичных изображений </w:t>
       </w:r>
       <w:r>
         <w:rPr>
@@ -5291,7 +4995,6 @@
                 <w:lang w:val="bg-BG"/>
               </w:rPr>
             </w:pPr>
-            <w:proofErr w:type="spellStart"/>
             <w:r>
               <w:rPr>
                 <w:rFonts w:ascii="Times New Roman" w:eastAsia="Times New Roman" w:hAnsi="Times New Roman" w:cs="Times New Roman"/>
@@ -5301,7 +5004,6 @@
               </w:rPr>
               <w:t>Треугольник</w:t>
             </w:r>
-            <w:proofErr w:type="spellEnd"/>
           </w:p>
         </w:tc>
         <w:tc>
@@ -5448,7 +5150,6 @@
                 <w:lang w:val="bg-BG"/>
               </w:rPr>
             </w:pPr>
-            <w:proofErr w:type="spellStart"/>
             <w:r>
               <w:rPr>
                 <w:rFonts w:ascii="Times New Roman" w:eastAsia="Times New Roman" w:hAnsi="Times New Roman" w:cs="Times New Roman"/>
@@ -5458,7 +5159,6 @@
               </w:rPr>
               <w:t>Прямоугольник</w:t>
             </w:r>
-            <w:proofErr w:type="spellEnd"/>
           </w:p>
         </w:tc>
         <w:tc>
@@ -5585,7 +5285,6 @@
                 <w:lang w:val="bg-BG"/>
               </w:rPr>
             </w:pPr>
-            <w:proofErr w:type="spellStart"/>
             <w:r>
               <w:rPr>
                 <w:rFonts w:ascii="Times New Roman" w:eastAsia="Times New Roman" w:hAnsi="Times New Roman" w:cs="Times New Roman"/>
@@ -5594,29 +5293,8 @@
                 <w:lang w:val="bg-BG"/>
               </w:rPr>
               <w:lastRenderedPageBreak/>
-              <w:t>Правильный</w:t>
+              <w:t>Правильный многоугольник</w:t>
             </w:r>
-            <w:proofErr w:type="spellEnd"/>
-            <w:r>
-              <w:rPr>
-                <w:rFonts w:ascii="Times New Roman" w:eastAsia="Times New Roman" w:hAnsi="Times New Roman" w:cs="Times New Roman"/>
-                <w:sz w:val="24"/>
-                <w:szCs w:val="24"/>
-                <w:lang w:val="bg-BG"/>
-              </w:rPr>
-              <w:t xml:space="preserve"> </w:t>
-            </w:r>
-            <w:proofErr w:type="spellStart"/>
-            <w:r>
-              <w:rPr>
-                <w:rFonts w:ascii="Times New Roman" w:eastAsia="Times New Roman" w:hAnsi="Times New Roman" w:cs="Times New Roman"/>
-                <w:sz w:val="24"/>
-                <w:szCs w:val="24"/>
-                <w:lang w:val="bg-BG"/>
-              </w:rPr>
-              <w:t>многоугольник</w:t>
-            </w:r>
-            <w:proofErr w:type="spellEnd"/>
           </w:p>
         </w:tc>
         <w:tc>
@@ -5639,18 +5317,8 @@
                 <w:sz w:val="24"/>
                 <w:szCs w:val="24"/>
               </w:rPr>
-              <w:t xml:space="preserve">Задается его центром. При создании он всегда направлен вдоль оси </w:t>
+              <w:t>Задается его центром. При создании он всегда направлен вдоль оси Oz</w:t>
             </w:r>
-            <w:proofErr w:type="spellStart"/>
-            <w:r>
-              <w:rPr>
-                <w:rFonts w:ascii="Times New Roman" w:eastAsia="Times New Roman" w:hAnsi="Times New Roman" w:cs="Times New Roman"/>
-                <w:sz w:val="24"/>
-                <w:szCs w:val="24"/>
-              </w:rPr>
-              <w:t>Oz</w:t>
-            </w:r>
-            <w:proofErr w:type="spellEnd"/>
           </w:p>
         </w:tc>
         <w:tc>
@@ -5724,7 +5392,6 @@
         </w:rPr>
         <w:t xml:space="preserve">все геометрические объекты имплементируют интерфейс </w:t>
       </w:r>
-      <w:proofErr w:type="spellStart"/>
       <w:r>
         <w:rPr>
           <w:rFonts w:ascii="Times New Roman" w:eastAsia="Times New Roman" w:hAnsi="Times New Roman" w:cs="Times New Roman"/>
@@ -5734,7 +5401,6 @@
         </w:rPr>
         <w:t>IRotate</w:t>
       </w:r>
-      <w:proofErr w:type="spellEnd"/>
       <w:r>
         <w:rPr>
           <w:rFonts w:ascii="Times New Roman" w:eastAsia="Times New Roman" w:hAnsi="Times New Roman" w:cs="Times New Roman"/>
@@ -5751,7 +5417,6 @@
         </w:rPr>
         <w:t xml:space="preserve">и их можно повернуть при помощи метода </w:t>
       </w:r>
-      <w:proofErr w:type="gramStart"/>
       <w:r>
         <w:rPr>
           <w:rFonts w:ascii="Times New Roman" w:eastAsia="Times New Roman" w:hAnsi="Times New Roman" w:cs="Times New Roman"/>
@@ -5769,7 +5434,6 @@
         </w:rPr>
         <w:t>(</w:t>
       </w:r>
-      <w:proofErr w:type="gramEnd"/>
       <w:r>
         <w:rPr>
           <w:rFonts w:ascii="Times New Roman" w:eastAsia="Times New Roman" w:hAnsi="Times New Roman" w:cs="Times New Roman"/>
@@ -6224,61 +5888,7 @@
           <w:sz w:val="28"/>
           <w:szCs w:val="28"/>
         </w:rPr>
-        <w:t>аправлении (</w:t>
-      </w:r>
-      <w:proofErr w:type="spellStart"/>
-      <w:r>
-        <w:rPr>
-          <w:rFonts w:ascii="Times New Roman" w:hAnsi="Times New Roman" w:cs="Times New Roman"/>
-          <w:sz w:val="28"/>
-          <w:szCs w:val="28"/>
-        </w:rPr>
-        <w:t>backward</w:t>
-      </w:r>
-      <w:proofErr w:type="spellEnd"/>
-      <w:r>
-        <w:rPr>
-          <w:rFonts w:ascii="Times New Roman" w:hAnsi="Times New Roman" w:cs="Times New Roman"/>
-          <w:sz w:val="28"/>
-          <w:szCs w:val="28"/>
-        </w:rPr>
-        <w:t xml:space="preserve"> </w:t>
-      </w:r>
-      <w:proofErr w:type="spellStart"/>
-      <w:r>
-        <w:rPr>
-          <w:rFonts w:ascii="Times New Roman" w:hAnsi="Times New Roman" w:cs="Times New Roman"/>
-          <w:sz w:val="28"/>
-          <w:szCs w:val="28"/>
-        </w:rPr>
-        <w:t>ray</w:t>
-      </w:r>
-      <w:proofErr w:type="spellEnd"/>
-      <w:r>
-        <w:rPr>
-          <w:rFonts w:ascii="Times New Roman" w:hAnsi="Times New Roman" w:cs="Times New Roman"/>
-          <w:sz w:val="28"/>
-          <w:szCs w:val="28"/>
-        </w:rPr>
-        <w:t xml:space="preserve"> </w:t>
-      </w:r>
-      <w:proofErr w:type="spellStart"/>
-      <w:r>
-        <w:rPr>
-          <w:rFonts w:ascii="Times New Roman" w:hAnsi="Times New Roman" w:cs="Times New Roman"/>
-          <w:sz w:val="28"/>
-          <w:szCs w:val="28"/>
-        </w:rPr>
-        <w:t>tracing</w:t>
-      </w:r>
-      <w:proofErr w:type="spellEnd"/>
-      <w:r>
-        <w:rPr>
-          <w:rFonts w:ascii="Times New Roman" w:hAnsi="Times New Roman" w:cs="Times New Roman"/>
-          <w:sz w:val="28"/>
-          <w:szCs w:val="28"/>
-        </w:rPr>
-        <w:t>): луч испускается</w:t>
+        <w:t>аправлении (backward ray tracing): луч испускается</w:t>
       </w:r>
       <w:r>
         <w:rPr>
@@ -6548,49 +6158,21 @@
           <w:szCs w:val="28"/>
         </w:rPr>
       </w:pPr>
-      <w:proofErr w:type="spellStart"/>
-      <w:r>
-        <w:rPr>
-          <w:rFonts w:ascii="Times New Roman" w:eastAsia="Times New Roman" w:hAnsi="Times New Roman" w:cs="Times New Roman"/>
-          <w:sz w:val="28"/>
-          <w:szCs w:val="28"/>
-        </w:rPr>
-        <w:t>Рейкастинг</w:t>
-      </w:r>
-      <w:proofErr w:type="spellEnd"/>
-      <w:r>
-        <w:rPr>
-          <w:rFonts w:ascii="Times New Roman" w:eastAsia="Times New Roman" w:hAnsi="Times New Roman" w:cs="Times New Roman"/>
-          <w:sz w:val="28"/>
-          <w:szCs w:val="28"/>
-        </w:rPr>
-        <w:t xml:space="preserve"> </w:t>
-      </w:r>
-      <w:r>
-        <w:rPr>
-          <w:rFonts w:ascii="Times New Roman" w:eastAsia="Times New Roman" w:hAnsi="Times New Roman" w:cs="Times New Roman"/>
-          <w:sz w:val="28"/>
-          <w:szCs w:val="28"/>
-        </w:rPr>
-        <w:t xml:space="preserve">может быть представлен как сокращённая и существенно более быстрая версия алгоритма трассировки лучей. Метод бросания лучей не вычисляет новые тангенсы лучей света, которые возникнут после того, когда луч, который проецируется от глаза к источнику света, пересечётся с поверхностью. Эта особенность делает невозможным точный рендеринг отражений, преломлений и естественной проекции теней с помощью </w:t>
-      </w:r>
-      <w:proofErr w:type="spellStart"/>
-      <w:r>
-        <w:rPr>
-          <w:rFonts w:ascii="Times New Roman" w:eastAsia="Times New Roman" w:hAnsi="Times New Roman" w:cs="Times New Roman"/>
-          <w:sz w:val="28"/>
-          <w:szCs w:val="28"/>
-        </w:rPr>
-        <w:t>рейкастинга</w:t>
-      </w:r>
-      <w:proofErr w:type="spellEnd"/>
-      <w:r>
-        <w:rPr>
-          <w:rFonts w:ascii="Times New Roman" w:eastAsia="Times New Roman" w:hAnsi="Times New Roman" w:cs="Times New Roman"/>
-          <w:sz w:val="28"/>
-          <w:szCs w:val="28"/>
-        </w:rPr>
-        <w:t xml:space="preserve">. </w:t>
+      <w:r>
+        <w:rPr>
+          <w:rFonts w:ascii="Times New Roman" w:eastAsia="Times New Roman" w:hAnsi="Times New Roman" w:cs="Times New Roman"/>
+          <w:sz w:val="28"/>
+          <w:szCs w:val="28"/>
+        </w:rPr>
+        <w:t xml:space="preserve">Рейкастинг </w:t>
+      </w:r>
+      <w:r>
+        <w:rPr>
+          <w:rFonts w:ascii="Times New Roman" w:eastAsia="Times New Roman" w:hAnsi="Times New Roman" w:cs="Times New Roman"/>
+          <w:sz w:val="28"/>
+          <w:szCs w:val="28"/>
+        </w:rPr>
+        <w:t xml:space="preserve">может быть представлен как сокращённая и существенно более быстрая версия алгоритма трассировки лучей. Метод бросания лучей не вычисляет новые тангенсы лучей света, которые возникнут после того, когда луч, который проецируется от глаза к источнику света, пересечётся с поверхностью. Эта особенность делает невозможным точный рендеринг отражений, преломлений и естественной проекции теней с помощью рейкастинга. </w:t>
       </w:r>
       <w:r>
         <w:rPr>
@@ -6606,25 +6188,7 @@
           <w:sz w:val="28"/>
           <w:szCs w:val="28"/>
         </w:rPr>
-        <w:t xml:space="preserve">Высокая скорость вычисления сделала </w:t>
-      </w:r>
-      <w:proofErr w:type="spellStart"/>
-      <w:r>
-        <w:rPr>
-          <w:rFonts w:ascii="Times New Roman" w:eastAsia="Times New Roman" w:hAnsi="Times New Roman" w:cs="Times New Roman"/>
-          <w:sz w:val="28"/>
-          <w:szCs w:val="28"/>
-        </w:rPr>
-        <w:t>рейкастинг</w:t>
-      </w:r>
-      <w:proofErr w:type="spellEnd"/>
-      <w:r>
-        <w:rPr>
-          <w:rFonts w:ascii="Times New Roman" w:eastAsia="Times New Roman" w:hAnsi="Times New Roman" w:cs="Times New Roman"/>
-          <w:sz w:val="28"/>
-          <w:szCs w:val="28"/>
-        </w:rPr>
-        <w:t xml:space="preserve"> удобным методом рендеринга в ранних компьютерных играх с трёхмерной графикой реального времени [</w:t>
+        <w:t>Высокая скорость вычисления сделала рейкастинг удобным методом рендеринга в ранних компьютерных играх с трёхмерной графикой реального времени [</w:t>
       </w:r>
       <w:r>
         <w:rPr>
@@ -7404,25 +6968,7 @@
           <w:sz w:val="28"/>
           <w:szCs w:val="28"/>
         </w:rPr>
-        <w:t xml:space="preserve"> Одной из самых распространенных моделей, реализующих этот принцип, является модель отражения по </w:t>
-      </w:r>
-      <w:proofErr w:type="spellStart"/>
-      <w:r>
-        <w:rPr>
-          <w:rFonts w:ascii="Times New Roman" w:eastAsia="Times New Roman" w:hAnsi="Times New Roman" w:cs="Times New Roman"/>
-          <w:sz w:val="28"/>
-          <w:szCs w:val="28"/>
-        </w:rPr>
-        <w:t>Фонгу</w:t>
-      </w:r>
-      <w:proofErr w:type="spellEnd"/>
-      <w:r>
-        <w:rPr>
-          <w:rFonts w:ascii="Times New Roman" w:eastAsia="Times New Roman" w:hAnsi="Times New Roman" w:cs="Times New Roman"/>
-          <w:sz w:val="28"/>
-          <w:szCs w:val="28"/>
-        </w:rPr>
-        <w:t>. На рисунке 4 представлены три компонента и результат их сложения.</w:t>
+        <w:t xml:space="preserve"> Одной из самых распространенных моделей, реализующих этот принцип, является модель отражения по Фонгу. На рисунке 4 представлены три компонента и результат их сложения.</w:t>
       </w:r>
     </w:p>
     <w:p>
@@ -7573,9 +7119,8 @@
           <w:sz w:val="28"/>
           <w:szCs w:val="28"/>
         </w:rPr>
-        <w:t xml:space="preserve"> </w:t>
-      </w:r>
-      <w:proofErr w:type="spellStart"/>
+        <w:t xml:space="preserve"> Фонг</w:t>
+      </w:r>
       <w:r>
         <w:rPr>
           <w:rFonts w:ascii="Times New Roman" w:hAnsi="Times New Roman" w:cs="Times New Roman"/>
@@ -7583,18 +7128,8 @@
           <w:sz w:val="28"/>
           <w:szCs w:val="28"/>
         </w:rPr>
-        <w:t>Фонг</w:t>
-      </w:r>
-      <w:r>
-        <w:rPr>
-          <w:rFonts w:ascii="Times New Roman" w:hAnsi="Times New Roman" w:cs="Times New Roman"/>
-          <w:color w:val="auto"/>
-          <w:sz w:val="28"/>
-          <w:szCs w:val="28"/>
-        </w:rPr>
         <w:t>у</w:t>
       </w:r>
-      <w:proofErr w:type="spellEnd"/>
     </w:p>
     <w:p>
       <w:pPr>
@@ -8315,23 +7850,13 @@
         </w:rPr>
         <w:t xml:space="preserve"> – вектор из точ</w:t>
       </w:r>
-      <w:proofErr w:type="spellStart"/>
-      <w:r>
-        <w:rPr>
-          <w:rFonts w:ascii="Times New Roman" w:eastAsia="Times New Roman" w:hAnsi="Times New Roman" w:cs="Times New Roman"/>
-          <w:sz w:val="28"/>
-          <w:szCs w:val="28"/>
-        </w:rPr>
-        <w:t>ки</w:t>
-      </w:r>
-      <w:proofErr w:type="spellEnd"/>
-      <w:r>
-        <w:rPr>
-          <w:rFonts w:ascii="Times New Roman" w:eastAsia="Times New Roman" w:hAnsi="Times New Roman" w:cs="Times New Roman"/>
-          <w:sz w:val="28"/>
-          <w:szCs w:val="28"/>
-        </w:rPr>
-        <w:t xml:space="preserve"> на поверхности к источнику освещения, </w:t>
+      <w:r>
+        <w:rPr>
+          <w:rFonts w:ascii="Times New Roman" w:eastAsia="Times New Roman" w:hAnsi="Times New Roman" w:cs="Times New Roman"/>
+          <w:sz w:val="28"/>
+          <w:szCs w:val="28"/>
+        </w:rPr>
+        <w:t xml:space="preserve">ки на поверхности к источнику освещения, </w:t>
       </w:r>
       <m:oMath>
         <m:acc>
@@ -8583,25 +8108,7 @@
           <w:sz w:val="28"/>
           <w:szCs w:val="28"/>
         </w:rPr>
-        <w:t xml:space="preserve">модели </w:t>
-      </w:r>
-      <w:proofErr w:type="spellStart"/>
-      <w:r>
-        <w:rPr>
-          <w:rFonts w:ascii="Times New Roman" w:eastAsia="Times New Roman" w:hAnsi="Times New Roman" w:cs="Times New Roman"/>
-          <w:sz w:val="28"/>
-          <w:szCs w:val="28"/>
-        </w:rPr>
-        <w:t>Уиттеда</w:t>
-      </w:r>
-      <w:proofErr w:type="spellEnd"/>
-      <w:r>
-        <w:rPr>
-          <w:rFonts w:ascii="Times New Roman" w:eastAsia="Times New Roman" w:hAnsi="Times New Roman" w:cs="Times New Roman"/>
-          <w:sz w:val="28"/>
-          <w:szCs w:val="28"/>
-        </w:rPr>
-        <w:t xml:space="preserve"> </w:t>
+        <w:t xml:space="preserve">модели Уиттеда </w:t>
       </w:r>
       <w:r>
         <w:rPr>
@@ -8657,25 +8164,7 @@
           <w:sz w:val="28"/>
           <w:szCs w:val="28"/>
         </w:rPr>
-        <w:t xml:space="preserve"> (2), включающее в себя модель </w:t>
-      </w:r>
-      <w:proofErr w:type="spellStart"/>
-      <w:r>
-        <w:rPr>
-          <w:rFonts w:ascii="Times New Roman" w:eastAsia="Times New Roman" w:hAnsi="Times New Roman" w:cs="Times New Roman"/>
-          <w:sz w:val="28"/>
-          <w:szCs w:val="28"/>
-        </w:rPr>
-        <w:t>Фонга</w:t>
-      </w:r>
-      <w:proofErr w:type="spellEnd"/>
-      <w:r>
-        <w:rPr>
-          <w:rFonts w:ascii="Times New Roman" w:eastAsia="Times New Roman" w:hAnsi="Times New Roman" w:cs="Times New Roman"/>
-          <w:sz w:val="28"/>
-          <w:szCs w:val="28"/>
-        </w:rPr>
-        <w:t xml:space="preserve"> и учет нескольких источников.</w:t>
+        <w:t xml:space="preserve"> (2), включающее в себя модель Фонга и учет нескольких источников.</w:t>
       </w:r>
     </w:p>
     <w:p>
@@ -11640,27 +11129,7 @@
           <w:sz w:val="28"/>
           <w:szCs w:val="28"/>
         </w:rPr>
-        <w:t xml:space="preserve">, которая будет одновременно принадлежать и </w:t>
-      </w:r>
-      <w:proofErr w:type="gramStart"/>
-      <w:r>
-        <w:rPr>
-          <w:rFonts w:ascii="Times New Roman" w:eastAsia="Times New Roman" w:hAnsi="Times New Roman" w:cs="Times New Roman"/>
-          <w:iCs/>
-          <w:sz w:val="28"/>
-          <w:szCs w:val="28"/>
-        </w:rPr>
-        <w:t>лучу</w:t>
-      </w:r>
-      <w:proofErr w:type="gramEnd"/>
-      <w:r>
-        <w:rPr>
-          <w:rFonts w:ascii="Times New Roman" w:eastAsia="Times New Roman" w:hAnsi="Times New Roman" w:cs="Times New Roman"/>
-          <w:iCs/>
-          <w:sz w:val="28"/>
-          <w:szCs w:val="28"/>
-        </w:rPr>
-        <w:t xml:space="preserve"> и поверхности. Если решение уравнений относительно </w:t>
+        <w:t xml:space="preserve">, которая будет одновременно принадлежать и лучу и поверхности. Если решение уравнений относительно </w:t>
       </w:r>
       <w:r>
         <w:rPr>
@@ -13084,25 +12553,7 @@
           <w:sz w:val="28"/>
           <w:szCs w:val="28"/>
         </w:rPr>
-        <w:t xml:space="preserve">метод Кая и </w:t>
-      </w:r>
-      <w:proofErr w:type="spellStart"/>
-      <w:r>
-        <w:rPr>
-          <w:rFonts w:ascii="Times New Roman" w:hAnsi="Times New Roman" w:cs="Times New Roman"/>
-          <w:sz w:val="28"/>
-          <w:szCs w:val="28"/>
-        </w:rPr>
-        <w:t>Кадзии</w:t>
-      </w:r>
-      <w:proofErr w:type="spellEnd"/>
-      <w:r>
-        <w:rPr>
-          <w:rFonts w:ascii="Times New Roman" w:hAnsi="Times New Roman" w:cs="Times New Roman"/>
-          <w:sz w:val="28"/>
-          <w:szCs w:val="28"/>
-        </w:rPr>
-        <w:t xml:space="preserve"> для нахождения </w:t>
+        <w:t xml:space="preserve">метод Кая и Кадзии для нахождения </w:t>
       </w:r>
       <w:r>
         <w:rPr>
@@ -15191,25 +14642,7 @@
           <w:sz w:val="28"/>
           <w:szCs w:val="28"/>
         </w:rPr>
-        <w:t xml:space="preserve">методом </w:t>
-      </w:r>
-      <w:proofErr w:type="spellStart"/>
-      <w:r>
-        <w:rPr>
-          <w:rFonts w:ascii="Times New Roman" w:hAnsi="Times New Roman" w:cs="Times New Roman"/>
-          <w:sz w:val="28"/>
-          <w:szCs w:val="28"/>
-        </w:rPr>
-        <w:t>Крамера</w:t>
-      </w:r>
-      <w:proofErr w:type="spellEnd"/>
-      <w:r>
-        <w:rPr>
-          <w:rFonts w:ascii="Times New Roman" w:hAnsi="Times New Roman" w:cs="Times New Roman"/>
-          <w:sz w:val="28"/>
-          <w:szCs w:val="28"/>
-        </w:rPr>
-        <w:t xml:space="preserve"> относительно </w:t>
+        <w:t xml:space="preserve">методом Крамера относительно </w:t>
       </w:r>
       <w:r>
         <w:rPr>
@@ -16689,7 +16122,6 @@
         </w:rPr>
         <w:t xml:space="preserve">, </w:t>
       </w:r>
-      <w:proofErr w:type="spellStart"/>
       <w:r>
         <w:rPr>
           <w:rFonts w:ascii="Times New Roman" w:hAnsi="Times New Roman" w:cs="Times New Roman"/>
@@ -16699,7 +16131,6 @@
         </w:rPr>
         <w:t>dy</w:t>
       </w:r>
-      <w:proofErr w:type="spellEnd"/>
       <w:r>
         <w:rPr>
           <w:rFonts w:ascii="Times New Roman" w:hAnsi="Times New Roman" w:cs="Times New Roman"/>
@@ -16708,7 +16139,6 @@
         </w:rPr>
         <w:t xml:space="preserve">, </w:t>
       </w:r>
-      <w:proofErr w:type="spellStart"/>
       <w:r>
         <w:rPr>
           <w:rFonts w:ascii="Times New Roman" w:hAnsi="Times New Roman" w:cs="Times New Roman"/>
@@ -16718,7 +16148,6 @@
         </w:rPr>
         <w:t>dz</w:t>
       </w:r>
-      <w:proofErr w:type="spellEnd"/>
       <w:r>
         <w:rPr>
           <w:rFonts w:ascii="Times New Roman" w:hAnsi="Times New Roman" w:cs="Times New Roman"/>
@@ -16999,16 +16428,7 @@
           <w:sz w:val="28"/>
           <w:szCs w:val="28"/>
         </w:rPr>
-        <w:t xml:space="preserve">                              </w:t>
-      </w:r>
-      <w:proofErr w:type="gramStart"/>
-      <w:r>
-        <w:rPr>
-          <w:rFonts w:ascii="Times New Roman" w:hAnsi="Times New Roman" w:cs="Times New Roman"/>
-          <w:sz w:val="28"/>
-          <w:szCs w:val="28"/>
-        </w:rPr>
-        <w:t xml:space="preserve">   </w:t>
+        <w:t xml:space="preserve">                                 </w:t>
       </w:r>
       <w:r>
         <w:rPr>
@@ -17018,7 +16438,6 @@
         </w:rPr>
         <w:t>(</w:t>
       </w:r>
-      <w:proofErr w:type="gramEnd"/>
       <w:r>
         <w:rPr>
           <w:rFonts w:ascii="Times New Roman" w:hAnsi="Times New Roman" w:cs="Times New Roman"/>
@@ -22192,19 +21611,8 @@
           <w:sz w:val="28"/>
           <w:szCs w:val="28"/>
         </w:rPr>
-        <w:t xml:space="preserve"> привести его к уравнению третьей степени, которое можно решить методом </w:t>
-      </w:r>
-      <w:proofErr w:type="spellStart"/>
-      <w:r>
-        <w:rPr>
-          <w:rFonts w:ascii="Times New Roman" w:hAnsi="Times New Roman" w:cs="Times New Roman"/>
-          <w:iCs/>
-          <w:sz w:val="28"/>
-          <w:szCs w:val="28"/>
-        </w:rPr>
-        <w:t>Кардано</w:t>
-      </w:r>
-      <w:proofErr w:type="spellEnd"/>
+        <w:t xml:space="preserve"> привести его к уравнению третьей степени, которое можно решить методом Кардано</w:t>
+      </w:r>
       <w:r>
         <w:rPr>
           <w:rFonts w:ascii="Times New Roman" w:hAnsi="Times New Roman" w:cs="Times New Roman"/>
@@ -23693,43 +23101,7 @@
           <w:sz w:val="28"/>
           <w:szCs w:val="28"/>
         </w:rPr>
-        <w:t xml:space="preserve">: падающий и преломленный лучи, также как перпендикуляр к границе раздела двух сред, восстановленный в точке падения луча, лежат в одной плоскости. Отношение </w:t>
-      </w:r>
-      <w:proofErr w:type="spellStart"/>
-      <w:r>
-        <w:rPr>
-          <w:rFonts w:ascii="Times New Roman" w:eastAsia="Times New Roman" w:hAnsi="Times New Roman" w:cs="Times New Roman"/>
-          <w:sz w:val="28"/>
-          <w:szCs w:val="28"/>
-        </w:rPr>
-        <w:t>sin</w:t>
-      </w:r>
-      <w:proofErr w:type="spellEnd"/>
-      <w:r>
-        <w:rPr>
-          <w:rFonts w:ascii="Times New Roman" w:eastAsia="Times New Roman" w:hAnsi="Times New Roman" w:cs="Times New Roman"/>
-          <w:sz w:val="28"/>
-          <w:szCs w:val="28"/>
-        </w:rPr>
-        <w:t xml:space="preserve"> угла падения α к </w:t>
-      </w:r>
-      <w:proofErr w:type="spellStart"/>
-      <w:r>
-        <w:rPr>
-          <w:rFonts w:ascii="Times New Roman" w:eastAsia="Times New Roman" w:hAnsi="Times New Roman" w:cs="Times New Roman"/>
-          <w:sz w:val="28"/>
-          <w:szCs w:val="28"/>
-        </w:rPr>
-        <w:t>sin</w:t>
-      </w:r>
-      <w:proofErr w:type="spellEnd"/>
-      <w:r>
-        <w:rPr>
-          <w:rFonts w:ascii="Times New Roman" w:eastAsia="Times New Roman" w:hAnsi="Times New Roman" w:cs="Times New Roman"/>
-          <w:sz w:val="28"/>
-          <w:szCs w:val="28"/>
-        </w:rPr>
-        <w:t xml:space="preserve"> угла преломления γ является величиной, неизменной для двух приведенных сред:</w:t>
+        <w:t>: падающий и преломленный лучи, также как перпендикуляр к границе раздела двух сред, восстановленный в точке падения луча, лежат в одной плоскости. Отношение sin угла падения α к sin угла преломления γ является величиной, неизменной для двух приведенных сред:</w:t>
       </w:r>
       <w:r>
         <w:rPr>
@@ -23739,41 +23111,13 @@
         </w:rPr>
         <w:t xml:space="preserve"> </w:t>
       </w:r>
-      <w:proofErr w:type="spellStart"/>
-      <w:r>
-        <w:rPr>
-          <w:rFonts w:ascii="Times New Roman" w:eastAsia="Times New Roman" w:hAnsi="Times New Roman" w:cs="Times New Roman"/>
-          <w:sz w:val="28"/>
-          <w:szCs w:val="28"/>
-        </w:rPr>
-        <w:t>sin</w:t>
-      </w:r>
-      <w:proofErr w:type="spellEnd"/>
-      <w:r>
-        <w:rPr>
-          <w:rFonts w:ascii="Times New Roman" w:eastAsia="Times New Roman" w:hAnsi="Times New Roman" w:cs="Times New Roman"/>
-          <w:sz w:val="28"/>
-          <w:szCs w:val="28"/>
-        </w:rPr>
-        <w:t>(α)/</w:t>
-      </w:r>
-      <w:proofErr w:type="spellStart"/>
-      <w:r>
-        <w:rPr>
-          <w:rFonts w:ascii="Times New Roman" w:eastAsia="Times New Roman" w:hAnsi="Times New Roman" w:cs="Times New Roman"/>
-          <w:sz w:val="28"/>
-          <w:szCs w:val="28"/>
-        </w:rPr>
-        <w:t>sin</w:t>
-      </w:r>
-      <w:proofErr w:type="spellEnd"/>
-      <w:r>
-        <w:rPr>
-          <w:rFonts w:ascii="Times New Roman" w:eastAsia="Times New Roman" w:hAnsi="Times New Roman" w:cs="Times New Roman"/>
-          <w:sz w:val="28"/>
-          <w:szCs w:val="28"/>
-        </w:rPr>
-        <w:t>(γ) = η, где η = η</w:t>
+      <w:r>
+        <w:rPr>
+          <w:rFonts w:ascii="Times New Roman" w:eastAsia="Times New Roman" w:hAnsi="Times New Roman" w:cs="Times New Roman"/>
+          <w:sz w:val="28"/>
+          <w:szCs w:val="28"/>
+        </w:rPr>
+        <w:t>sin(α)/sin(γ) = η, где η = η</w:t>
       </w:r>
       <w:r>
         <w:rPr>
@@ -24086,7 +23430,6 @@
         </w:rPr>
         <w:t>, то к</w:t>
       </w:r>
-      <w:proofErr w:type="spellStart"/>
       <w:r>
         <w:rPr>
           <w:rFonts w:ascii="Times New Roman" w:eastAsia="Times New Roman" w:hAnsi="Times New Roman" w:cs="Times New Roman"/>
@@ -24095,7 +23438,6 @@
         </w:rPr>
         <w:t>оординаты</w:t>
       </w:r>
-      <w:proofErr w:type="spellEnd"/>
       <w:r>
         <w:rPr>
           <w:rFonts w:ascii="Times New Roman" w:eastAsia="Times New Roman" w:hAnsi="Times New Roman" w:cs="Times New Roman"/>
@@ -26059,7 +25401,6 @@
         <w:t xml:space="preserve"> представляет класс </w:t>
       </w:r>
       <w:bookmarkStart w:id="14" w:name="_Hlk38802421"/>
-      <w:proofErr w:type="spellStart"/>
       <w:r>
         <w:rPr>
           <w:rFonts w:ascii="Courier New" w:hAnsi="Courier New" w:cs="Courier New"/>
@@ -26079,7 +25420,6 @@
         <w:t>Controller</w:t>
       </w:r>
       <w:bookmarkEnd w:id="14"/>
-      <w:proofErr w:type="spellEnd"/>
       <w:r>
         <w:rPr>
           <w:rFonts w:ascii="Times New Roman" w:hAnsi="Times New Roman" w:cs="Times New Roman"/>
@@ -26104,7 +25444,6 @@
         </w:rPr>
         <w:t xml:space="preserve"> </w:t>
       </w:r>
-      <w:proofErr w:type="spellStart"/>
       <w:r>
         <w:rPr>
           <w:rFonts w:ascii="Courier New" w:hAnsi="Courier New" w:cs="Courier New"/>
@@ -26114,7 +25453,6 @@
         </w:rPr>
         <w:t>IDrawer</w:t>
       </w:r>
-      <w:proofErr w:type="spellEnd"/>
       <w:r>
         <w:rPr>
           <w:rFonts w:ascii="Times New Roman" w:hAnsi="Times New Roman" w:cs="Times New Roman"/>
@@ -26271,7 +25609,6 @@
         </w:rPr>
         <w:t xml:space="preserve">. К тому же </w:t>
       </w:r>
-      <w:proofErr w:type="spellStart"/>
       <w:r>
         <w:rPr>
           <w:rFonts w:ascii="Courier New" w:hAnsi="Courier New" w:cs="Courier New"/>
@@ -26281,7 +25618,6 @@
         </w:rPr>
         <w:t>MainController</w:t>
       </w:r>
-      <w:proofErr w:type="spellEnd"/>
       <w:r>
         <w:rPr>
           <w:rFonts w:ascii="Courier New" w:hAnsi="Courier New" w:cs="Courier New"/>
@@ -26315,7 +25651,6 @@
         </w:rPr>
         <w:t xml:space="preserve">, который в совокупности с классом </w:t>
       </w:r>
-      <w:proofErr w:type="spellStart"/>
       <w:r>
         <w:rPr>
           <w:rFonts w:ascii="Courier New" w:hAnsi="Courier New" w:cs="Courier New"/>
@@ -26325,7 +25660,6 @@
         </w:rPr>
         <w:t>WorldData</w:t>
       </w:r>
-      <w:proofErr w:type="spellEnd"/>
       <w:r>
         <w:rPr>
           <w:rFonts w:ascii="Times New Roman" w:hAnsi="Times New Roman" w:cs="Times New Roman"/>
@@ -26401,7 +25735,6 @@
         </w:rPr>
         <w:t xml:space="preserve"> </w:t>
       </w:r>
-      <w:proofErr w:type="spellStart"/>
       <w:r>
         <w:rPr>
           <w:rFonts w:ascii="Courier New" w:hAnsi="Courier New" w:cs="Courier New"/>
@@ -26411,7 +25744,6 @@
         </w:rPr>
         <w:t>WorldData</w:t>
       </w:r>
-      <w:proofErr w:type="spellEnd"/>
       <w:r>
         <w:rPr>
           <w:rFonts w:ascii="Times New Roman" w:hAnsi="Times New Roman" w:cs="Times New Roman"/>
@@ -26532,7 +25864,6 @@
           <w:szCs w:val="28"/>
         </w:rPr>
       </w:pPr>
-      <w:proofErr w:type="spellStart"/>
       <w:r>
         <w:rPr>
           <w:rFonts w:ascii="Courier New" w:hAnsi="Courier New" w:cs="Courier New"/>
@@ -26543,7 +25874,6 @@
         <w:lastRenderedPageBreak/>
         <w:t>WorldData</w:t>
       </w:r>
-      <w:proofErr w:type="spellEnd"/>
       <w:r>
         <w:rPr>
           <w:rFonts w:ascii="Times New Roman" w:hAnsi="Times New Roman" w:cs="Times New Roman"/>
@@ -26560,7 +25890,6 @@
         </w:rPr>
         <w:t xml:space="preserve">содержит два массива: массив указателей на объекты класса </w:t>
       </w:r>
-      <w:proofErr w:type="spellStart"/>
       <w:r>
         <w:rPr>
           <w:rFonts w:ascii="Courier New" w:hAnsi="Courier New" w:cs="Courier New"/>
@@ -26570,7 +25899,6 @@
         </w:rPr>
         <w:t>GeometricObject</w:t>
       </w:r>
-      <w:proofErr w:type="spellEnd"/>
       <w:r>
         <w:rPr>
           <w:rFonts w:ascii="Times New Roman" w:hAnsi="Times New Roman" w:cs="Times New Roman"/>
@@ -26636,23 +25964,13 @@
         </w:rPr>
         <w:t xml:space="preserve"> трехмерном пространстве, </w:t>
       </w:r>
-      <w:proofErr w:type="spellStart"/>
-      <w:r>
-        <w:rPr>
-          <w:rFonts w:ascii="Times New Roman" w:hAnsi="Times New Roman" w:cs="Times New Roman"/>
-          <w:sz w:val="28"/>
-          <w:szCs w:val="28"/>
-        </w:rPr>
-        <w:t>иненсивность</w:t>
-      </w:r>
-      <w:proofErr w:type="spellEnd"/>
-      <w:r>
-        <w:rPr>
-          <w:rFonts w:ascii="Times New Roman" w:hAnsi="Times New Roman" w:cs="Times New Roman"/>
-          <w:sz w:val="28"/>
-          <w:szCs w:val="28"/>
-        </w:rPr>
-        <w:t xml:space="preserve"> и </w:t>
+      <w:r>
+        <w:rPr>
+          <w:rFonts w:ascii="Times New Roman" w:hAnsi="Times New Roman" w:cs="Times New Roman"/>
+          <w:sz w:val="28"/>
+          <w:szCs w:val="28"/>
+        </w:rPr>
+        <w:t xml:space="preserve">иненсивность и </w:t>
       </w:r>
       <w:r>
         <w:rPr>
@@ -26679,7 +25997,6 @@
         </w:rPr>
         <w:t xml:space="preserve"> содержит класс </w:t>
       </w:r>
-      <w:proofErr w:type="spellStart"/>
       <w:r>
         <w:rPr>
           <w:rFonts w:ascii="Courier New" w:hAnsi="Courier New" w:cs="Courier New"/>
@@ -26689,7 +26006,6 @@
         </w:rPr>
         <w:t>RGBColor</w:t>
       </w:r>
-      <w:proofErr w:type="spellEnd"/>
       <w:r>
         <w:rPr>
           <w:rFonts w:ascii="Times New Roman" w:hAnsi="Times New Roman" w:cs="Times New Roman"/>
@@ -26823,7 +26139,6 @@
         </w:rPr>
         <w:t xml:space="preserve">, </w:t>
       </w:r>
-      <w:proofErr w:type="spellStart"/>
       <w:r>
         <w:rPr>
           <w:rFonts w:ascii="Courier New" w:hAnsi="Courier New" w:cs="Courier New"/>
@@ -26833,7 +26148,6 @@
         </w:rPr>
         <w:t>RegularPolygon</w:t>
       </w:r>
-      <w:proofErr w:type="spellEnd"/>
       <w:r>
         <w:rPr>
           <w:rFonts w:ascii="Times New Roman" w:hAnsi="Times New Roman" w:cs="Times New Roman"/>
@@ -26916,7 +26230,6 @@
         </w:rPr>
         <w:t xml:space="preserve">производные от класса </w:t>
       </w:r>
-      <w:proofErr w:type="spellStart"/>
       <w:r>
         <w:rPr>
           <w:rFonts w:ascii="Courier New" w:hAnsi="Courier New" w:cs="Courier New"/>
@@ -26926,7 +26239,6 @@
         </w:rPr>
         <w:t>GeometricObject</w:t>
       </w:r>
-      <w:proofErr w:type="spellEnd"/>
       <w:r>
         <w:rPr>
           <w:rFonts w:ascii="Times New Roman" w:hAnsi="Times New Roman" w:cs="Times New Roman"/>
@@ -27129,7 +26441,6 @@
         </w:rPr>
         <w:t xml:space="preserve">В качестве среды разработки была выбрана программа </w:t>
       </w:r>
-      <w:proofErr w:type="spellStart"/>
       <w:r>
         <w:rPr>
           <w:rFonts w:ascii="Times New Roman" w:hAnsi="Times New Roman" w:cs="Times New Roman"/>
@@ -27139,7 +26450,6 @@
         </w:rPr>
         <w:t>Intellij</w:t>
       </w:r>
-      <w:proofErr w:type="spellEnd"/>
       <w:r>
         <w:rPr>
           <w:rFonts w:ascii="Times New Roman" w:hAnsi="Times New Roman" w:cs="Times New Roman"/>
@@ -27171,27 +26481,8 @@
           <w:sz w:val="28"/>
           <w:szCs w:val="28"/>
         </w:rPr>
-        <w:t xml:space="preserve"> совместно с </w:t>
-      </w:r>
-      <w:proofErr w:type="spellStart"/>
-      <w:r>
-        <w:rPr>
-          <w:rFonts w:ascii="Times New Roman" w:hAnsi="Times New Roman" w:cs="Times New Roman"/>
-          <w:sz w:val="28"/>
-          <w:szCs w:val="28"/>
-        </w:rPr>
-        <w:t>фреймворком</w:t>
-      </w:r>
-      <w:proofErr w:type="spellEnd"/>
-      <w:r>
-        <w:rPr>
-          <w:rFonts w:ascii="Times New Roman" w:hAnsi="Times New Roman" w:cs="Times New Roman"/>
-          <w:sz w:val="28"/>
-          <w:szCs w:val="28"/>
-        </w:rPr>
-        <w:t xml:space="preserve"> </w:t>
-      </w:r>
-      <w:proofErr w:type="spellStart"/>
+        <w:t xml:space="preserve"> совместно с фреймворком </w:t>
+      </w:r>
       <w:r>
         <w:rPr>
           <w:rFonts w:ascii="Times New Roman" w:hAnsi="Times New Roman" w:cs="Times New Roman"/>
@@ -27201,7 +26492,6 @@
         </w:rPr>
         <w:t>javafx</w:t>
       </w:r>
-      <w:proofErr w:type="spellEnd"/>
       <w:r>
         <w:rPr>
           <w:rFonts w:ascii="Times New Roman" w:hAnsi="Times New Roman" w:cs="Times New Roman"/>
@@ -27253,7 +26543,6 @@
         </w:rPr>
         <w:t xml:space="preserve">Используемый </w:t>
       </w:r>
-      <w:proofErr w:type="spellStart"/>
       <w:r>
         <w:rPr>
           <w:rFonts w:ascii="Times New Roman" w:hAnsi="Times New Roman" w:cs="Times New Roman"/>
@@ -27263,7 +26552,6 @@
         </w:rPr>
         <w:t>sdk</w:t>
       </w:r>
-      <w:proofErr w:type="spellEnd"/>
       <w:r>
         <w:rPr>
           <w:rFonts w:ascii="Times New Roman" w:hAnsi="Times New Roman" w:cs="Times New Roman"/>
@@ -27272,7 +26560,6 @@
         </w:rPr>
         <w:t xml:space="preserve">: </w:t>
       </w:r>
-      <w:proofErr w:type="spellStart"/>
       <w:r>
         <w:rPr>
           <w:rFonts w:ascii="Times New Roman" w:hAnsi="Times New Roman" w:cs="Times New Roman"/>
@@ -27280,17 +26567,7 @@
           <w:szCs w:val="28"/>
           <w:lang w:val="en-US"/>
         </w:rPr>
-        <w:t>openjdk</w:t>
-      </w:r>
-      <w:proofErr w:type="spellEnd"/>
-      <w:r>
-        <w:rPr>
-          <w:rFonts w:ascii="Times New Roman" w:hAnsi="Times New Roman" w:cs="Times New Roman"/>
-          <w:sz w:val="28"/>
-          <w:szCs w:val="28"/>
-          <w:lang w:val="en-US"/>
-        </w:rPr>
-        <w:t xml:space="preserve"> 11</w:t>
+        <w:t>openjdk 11</w:t>
       </w:r>
       <w:r>
         <w:rPr>
@@ -27351,25 +26628,7 @@
           <w:sz w:val="28"/>
           <w:szCs w:val="28"/>
         </w:rPr>
-        <w:t xml:space="preserve">При запуске программы на пустом </w:t>
-      </w:r>
-      <w:proofErr w:type="spellStart"/>
-      <w:r>
-        <w:rPr>
-          <w:rFonts w:ascii="Times New Roman" w:hAnsi="Times New Roman" w:cs="Times New Roman"/>
-          <w:sz w:val="28"/>
-          <w:szCs w:val="28"/>
-        </w:rPr>
-        <w:t>виджете</w:t>
-      </w:r>
-      <w:proofErr w:type="spellEnd"/>
-      <w:r>
-        <w:rPr>
-          <w:rFonts w:ascii="Times New Roman" w:hAnsi="Times New Roman" w:cs="Times New Roman"/>
-          <w:sz w:val="28"/>
-          <w:szCs w:val="28"/>
-        </w:rPr>
-        <w:t xml:space="preserve"> рисования отображены координатные оси</w:t>
+        <w:t>При запуске программы на пустом виджете рисования отображены координатные оси</w:t>
       </w:r>
       <w:r>
         <w:rPr>
@@ -27421,7 +26680,6 @@
         </w:rPr>
         <w:t xml:space="preserve">Для того, чтобы добавить новый геометрический объект, необходимо в </w:t>
       </w:r>
-      <w:proofErr w:type="spellStart"/>
       <w:r>
         <w:rPr>
           <w:rFonts w:ascii="Times New Roman" w:hAnsi="Times New Roman" w:cs="Times New Roman"/>
@@ -27431,7 +26689,6 @@
         </w:rPr>
         <w:t>MainController</w:t>
       </w:r>
-      <w:proofErr w:type="spellEnd"/>
       <w:r>
         <w:rPr>
           <w:rFonts w:ascii="Times New Roman" w:hAnsi="Times New Roman" w:cs="Times New Roman"/>
@@ -27517,7 +26774,6 @@
         </w:rPr>
         <w:t xml:space="preserve">еобходимо указать цвет объекта. Цвет можно задать как вручную, указав в полях </w:t>
       </w:r>
-      <w:proofErr w:type="spellStart"/>
       <w:r>
         <w:rPr>
           <w:rFonts w:ascii="Times New Roman" w:hAnsi="Times New Roman" w:cs="Times New Roman"/>
@@ -27527,7 +26783,6 @@
         </w:rPr>
         <w:t>RGBColor</w:t>
       </w:r>
-      <w:proofErr w:type="spellEnd"/>
       <w:r>
         <w:rPr>
           <w:rFonts w:ascii="Times New Roman" w:hAnsi="Times New Roman" w:cs="Times New Roman"/>
@@ -27594,35 +26849,7 @@
           <w:sz w:val="28"/>
           <w:szCs w:val="28"/>
         </w:rPr>
-        <w:t xml:space="preserve"> добавить его при помощи метода </w:t>
-      </w:r>
-      <w:proofErr w:type="spellStart"/>
-      <w:proofErr w:type="gramStart"/>
-      <w:r>
-        <w:rPr>
-          <w:rFonts w:ascii="Times New Roman" w:hAnsi="Times New Roman" w:cs="Times New Roman"/>
-          <w:sz w:val="28"/>
-          <w:szCs w:val="28"/>
-        </w:rPr>
-        <w:t>addObject</w:t>
-      </w:r>
-      <w:proofErr w:type="spellEnd"/>
-      <w:r>
-        <w:rPr>
-          <w:rFonts w:ascii="Times New Roman" w:hAnsi="Times New Roman" w:cs="Times New Roman"/>
-          <w:sz w:val="28"/>
-          <w:szCs w:val="28"/>
-        </w:rPr>
-        <w:t>(</w:t>
-      </w:r>
-      <w:proofErr w:type="gramEnd"/>
-      <w:r>
-        <w:rPr>
-          <w:rFonts w:ascii="Times New Roman" w:hAnsi="Times New Roman" w:cs="Times New Roman"/>
-          <w:sz w:val="28"/>
-          <w:szCs w:val="28"/>
-        </w:rPr>
-        <w:t>…)</w:t>
+        <w:t xml:space="preserve"> добавить его при помощи метода addObject(…)</w:t>
       </w:r>
     </w:p>
     <w:p>
@@ -27633,24 +26860,16 @@
           <w:rFonts w:ascii="Times New Roman" w:hAnsi="Times New Roman" w:cs="Times New Roman"/>
           <w:sz w:val="28"/>
           <w:szCs w:val="28"/>
-        </w:rPr>
-      </w:pPr>
-      <w:r>
-        <w:rPr>
-          <w:rFonts w:ascii="Times New Roman" w:hAnsi="Times New Roman" w:cs="Times New Roman"/>
-          <w:sz w:val="28"/>
-          <w:szCs w:val="28"/>
-        </w:rPr>
-        <w:t xml:space="preserve">Также можно добавить источники света, </w:t>
-      </w:r>
-      <w:proofErr w:type="spellStart"/>
-      <w:r>
-        <w:rPr>
-          <w:rFonts w:ascii="Times New Roman" w:hAnsi="Times New Roman" w:cs="Times New Roman"/>
-          <w:sz w:val="28"/>
-          <w:szCs w:val="28"/>
-        </w:rPr>
-        <w:t>задав</w:t>
+          <w:lang w:val="en-US"/>
+        </w:rPr>
+      </w:pPr>
+      <w:r>
+        <w:rPr>
+          <w:rFonts w:ascii="Times New Roman" w:hAnsi="Times New Roman" w:cs="Times New Roman"/>
+          <w:sz w:val="28"/>
+          <w:szCs w:val="28"/>
+        </w:rPr>
+        <w:t>Также можно добавить источники света, задав</w:t>
       </w:r>
       <w:r>
         <w:rPr>
@@ -27660,7 +26879,6 @@
         </w:rPr>
         <w:t>ь</w:t>
       </w:r>
-      <w:proofErr w:type="spellEnd"/>
       <w:r>
         <w:rPr>
           <w:rFonts w:ascii="Times New Roman" w:hAnsi="Times New Roman" w:cs="Times New Roman"/>
@@ -27702,7 +26920,6 @@
         </w:rPr>
         <w:t xml:space="preserve">использовать </w:t>
       </w:r>
-      <w:proofErr w:type="gramStart"/>
       <w:r>
         <w:rPr>
           <w:rFonts w:ascii="Times New Roman" w:hAnsi="Times New Roman" w:cs="Times New Roman"/>
@@ -27720,7 +26937,6 @@
         </w:rPr>
         <w:t>.</w:t>
       </w:r>
-      <w:proofErr w:type="spellStart"/>
       <w:r>
         <w:rPr>
           <w:rFonts w:ascii="Times New Roman" w:hAnsi="Times New Roman" w:cs="Times New Roman"/>
@@ -27728,18 +26944,25 @@
           <w:szCs w:val="28"/>
           <w:lang w:val="en-US"/>
         </w:rPr>
-        <w:t>addLight</w:t>
-      </w:r>
-      <w:proofErr w:type="spellEnd"/>
-      <w:proofErr w:type="gramEnd"/>
-      <w:r>
-        <w:rPr>
-          <w:rFonts w:ascii="Times New Roman" w:hAnsi="Times New Roman" w:cs="Times New Roman"/>
-          <w:sz w:val="28"/>
-          <w:szCs w:val="28"/>
-          <w:lang w:val="en-US"/>
-        </w:rPr>
-        <w:t>(…)</w:t>
+        <w:t>addLight(…)</w:t>
+      </w:r>
+    </w:p>
+    <w:p>
+      <w:pPr>
+        <w:rPr>
+          <w:rFonts w:ascii="Times New Roman" w:eastAsia="Times New Roman" w:hAnsi="Times New Roman" w:cs="Times New Roman"/>
+          <w:b/>
+          <w:sz w:val="28"/>
+          <w:szCs w:val="28"/>
+        </w:rPr>
+      </w:pPr>
+      <w:bookmarkStart w:id="20" w:name="_fea5hypah0vo" w:colFirst="0" w:colLast="0"/>
+      <w:bookmarkStart w:id="21" w:name="_osyttfs67opy" w:colFirst="0" w:colLast="0"/>
+      <w:bookmarkStart w:id="22" w:name="_Toc27565899"/>
+      <w:bookmarkEnd w:id="20"/>
+      <w:bookmarkEnd w:id="21"/>
+      <w:r>
+        <w:br w:type="page"/>
       </w:r>
     </w:p>
     <w:p>
@@ -27752,12 +26975,8 @@
         <w:spacing w:after="0" w:line="360" w:lineRule="auto"/>
         <w:jc w:val="both"/>
       </w:pPr>
-      <w:bookmarkStart w:id="20" w:name="_fea5hypah0vo" w:colFirst="0" w:colLast="0"/>
-      <w:bookmarkStart w:id="21" w:name="_osyttfs67opy" w:colFirst="0" w:colLast="0"/>
-      <w:bookmarkStart w:id="22" w:name="_Toc27565899"/>
-      <w:bookmarkEnd w:id="20"/>
-      <w:bookmarkEnd w:id="21"/>
-      <w:r>
+      <w:r>
+        <w:lastRenderedPageBreak/>
         <w:t>Экспериментально-исследовательский раздел</w:t>
       </w:r>
       <w:bookmarkEnd w:id="22"/>
@@ -28478,7 +27697,6 @@
         </w:rPr>
         <w:t xml:space="preserve">Для исследования временных характеристик программы использовался компьютер на базе </w:t>
       </w:r>
-      <w:proofErr w:type="spellStart"/>
       <w:r>
         <w:rPr>
           <w:rFonts w:ascii="Times New Roman" w:eastAsia="Times New Roman" w:hAnsi="Times New Roman" w:cs="Times New Roman"/>
@@ -28493,52 +27711,7 @@
           <w:sz w:val="28"/>
           <w:szCs w:val="20"/>
         </w:rPr>
-        <w:t>ядерного</w:t>
-      </w:r>
-      <w:proofErr w:type="spellEnd"/>
-      <w:r>
-        <w:rPr>
-          <w:rFonts w:ascii="Times New Roman" w:eastAsia="Times New Roman" w:hAnsi="Times New Roman" w:cs="Times New Roman"/>
-          <w:sz w:val="28"/>
-          <w:szCs w:val="20"/>
-        </w:rPr>
-        <w:t xml:space="preserve"> процессора </w:t>
-      </w:r>
-      <w:proofErr w:type="spellStart"/>
-      <w:r>
-        <w:rPr>
-          <w:rFonts w:ascii="Times New Roman" w:eastAsia="Times New Roman" w:hAnsi="Times New Roman" w:cs="Times New Roman"/>
-          <w:sz w:val="28"/>
-          <w:szCs w:val="20"/>
-        </w:rPr>
-        <w:t>Intel</w:t>
-      </w:r>
-      <w:proofErr w:type="spellEnd"/>
-      <w:r>
-        <w:rPr>
-          <w:rFonts w:ascii="Times New Roman" w:eastAsia="Times New Roman" w:hAnsi="Times New Roman" w:cs="Times New Roman"/>
-          <w:sz w:val="28"/>
-          <w:szCs w:val="20"/>
-        </w:rPr>
-        <w:t xml:space="preserve"> </w:t>
-      </w:r>
-      <w:proofErr w:type="spellStart"/>
-      <w:r>
-        <w:rPr>
-          <w:rFonts w:ascii="Times New Roman" w:eastAsia="Times New Roman" w:hAnsi="Times New Roman" w:cs="Times New Roman"/>
-          <w:sz w:val="28"/>
-          <w:szCs w:val="20"/>
-        </w:rPr>
-        <w:t>Core</w:t>
-      </w:r>
-      <w:proofErr w:type="spellEnd"/>
-      <w:r>
-        <w:rPr>
-          <w:rFonts w:ascii="Times New Roman" w:eastAsia="Times New Roman" w:hAnsi="Times New Roman" w:cs="Times New Roman"/>
-          <w:sz w:val="28"/>
-          <w:szCs w:val="20"/>
-        </w:rPr>
-        <w:t xml:space="preserve"> i5 частотой </w:t>
+        <w:t xml:space="preserve">ядерного процессора Intel Core i5 частотой </w:t>
       </w:r>
       <w:r>
         <w:rPr>
@@ -28688,18 +27861,8 @@
           <w:sz w:val="28"/>
           <w:szCs w:val="28"/>
         </w:rPr>
-        <w:t xml:space="preserve">Результаты проведенного исследования представлены на </w:t>
-      </w:r>
-      <w:proofErr w:type="gramStart"/>
-      <w:r>
-        <w:rPr>
-          <w:rFonts w:ascii="Times New Roman" w:hAnsi="Times New Roman" w:cs="Times New Roman"/>
-          <w:sz w:val="28"/>
-          <w:szCs w:val="28"/>
-        </w:rPr>
-        <w:t>рисунке .</w:t>
-      </w:r>
-      <w:proofErr w:type="gramEnd"/>
+        <w:t>Результаты проведенного исследования представлены на рисунке .</w:t>
+      </w:r>
     </w:p>
     <w:bookmarkEnd w:id="28"/>
     <w:p>
@@ -29058,18 +28221,8 @@
           <w:sz w:val="28"/>
           <w:szCs w:val="28"/>
         </w:rPr>
-        <w:t xml:space="preserve">Результаты проведенного исследования представлены на </w:t>
-      </w:r>
-      <w:proofErr w:type="gramStart"/>
-      <w:r>
-        <w:rPr>
-          <w:rFonts w:ascii="Times New Roman" w:hAnsi="Times New Roman" w:cs="Times New Roman"/>
-          <w:sz w:val="28"/>
-          <w:szCs w:val="28"/>
-        </w:rPr>
-        <w:t>рисунке .</w:t>
-      </w:r>
-      <w:proofErr w:type="gramEnd"/>
+        <w:t>Результаты проведенного исследования представлены на рисунке .</w:t>
+      </w:r>
     </w:p>
     <w:p>
       <w:pPr>
@@ -29479,25 +28632,7 @@
           <w:sz w:val="28"/>
           <w:szCs w:val="28"/>
         </w:rPr>
-        <w:t xml:space="preserve">Реализованный алгоритм обратной трассировки лучей можно модернизировать и оптимизировать, например, проводить тесты на пересечения со сферической оболочкой каждого объекта или группы объектов, использовать принципы </w:t>
-      </w:r>
-      <w:proofErr w:type="spellStart"/>
-      <w:r>
-        <w:rPr>
-          <w:rFonts w:ascii="Times New Roman" w:eastAsia="Times New Roman" w:hAnsi="Times New Roman" w:cs="Times New Roman"/>
-          <w:sz w:val="28"/>
-          <w:szCs w:val="28"/>
-        </w:rPr>
-        <w:t>суперсэмплинга</w:t>
-      </w:r>
-      <w:proofErr w:type="spellEnd"/>
-      <w:r>
-        <w:rPr>
-          <w:rFonts w:ascii="Times New Roman" w:eastAsia="Times New Roman" w:hAnsi="Times New Roman" w:cs="Times New Roman"/>
-          <w:sz w:val="28"/>
-          <w:szCs w:val="28"/>
-        </w:rPr>
-        <w:t xml:space="preserve"> </w:t>
+        <w:t xml:space="preserve">Реализованный алгоритм обратной трассировки лучей можно модернизировать и оптимизировать, например, проводить тесты на пересечения со сферической оболочкой каждого объекта или группы объектов, использовать принципы суперсэмплинга </w:t>
       </w:r>
       <w:r>
         <w:rPr>
@@ -29589,14 +28724,8 @@
         <w:jc w:val="both"/>
       </w:pPr>
       <w:bookmarkStart w:id="31" w:name="_Toc27565903"/>
-    </w:p>
-    <w:p>
-      <w:pPr>
-        <w:pStyle w:val="1"/>
-        <w:spacing w:line="360" w:lineRule="auto"/>
-        <w:jc w:val="both"/>
-      </w:pPr>
-      <w:r>
+      <w:r>
+        <w:lastRenderedPageBreak/>
         <w:t xml:space="preserve">Список </w:t>
       </w:r>
       <w:r>
@@ -29619,41 +28748,13 @@
         </w:rPr>
       </w:pPr>
       <w:bookmarkStart w:id="32" w:name="_Hlk27151610"/>
-      <w:proofErr w:type="spellStart"/>
-      <w:r>
-        <w:rPr>
-          <w:rFonts w:ascii="Times New Roman" w:eastAsia="Times New Roman" w:hAnsi="Times New Roman" w:cs="Times New Roman"/>
-          <w:sz w:val="28"/>
-          <w:szCs w:val="28"/>
-        </w:rPr>
-        <w:t>Волобой</w:t>
-      </w:r>
-      <w:proofErr w:type="spellEnd"/>
-      <w:r>
-        <w:rPr>
-          <w:rFonts w:ascii="Times New Roman" w:eastAsia="Times New Roman" w:hAnsi="Times New Roman" w:cs="Times New Roman"/>
-          <w:sz w:val="28"/>
-          <w:szCs w:val="28"/>
-        </w:rPr>
-        <w:t xml:space="preserve"> А.Г. Средства визуализации распространения световых лучей в задачах проектирования оптических систем / А.Г. </w:t>
-      </w:r>
-      <w:proofErr w:type="spellStart"/>
-      <w:r>
-        <w:rPr>
-          <w:rFonts w:ascii="Times New Roman" w:eastAsia="Times New Roman" w:hAnsi="Times New Roman" w:cs="Times New Roman"/>
-          <w:sz w:val="28"/>
-          <w:szCs w:val="28"/>
-        </w:rPr>
-        <w:t>Волобой</w:t>
-      </w:r>
-      <w:proofErr w:type="spellEnd"/>
-      <w:r>
-        <w:rPr>
-          <w:rFonts w:ascii="Times New Roman" w:eastAsia="Times New Roman" w:hAnsi="Times New Roman" w:cs="Times New Roman"/>
-          <w:sz w:val="28"/>
-          <w:szCs w:val="28"/>
-        </w:rPr>
-        <w:t>, В.А. Галактионов, А.Д. Жданов, Д.Д. Жданов // ИНФОРМАЦИОННЫЕ ТЕХНОЛОГИИ И ВЫЧИСЛИТЕЛЬНЫЕ СИСТЕМЫ - 2009. - №4. - С. 1 - 2.</w:t>
+      <w:r>
+        <w:rPr>
+          <w:rFonts w:ascii="Times New Roman" w:eastAsia="Times New Roman" w:hAnsi="Times New Roman" w:cs="Times New Roman"/>
+          <w:sz w:val="28"/>
+          <w:szCs w:val="28"/>
+        </w:rPr>
+        <w:t>Волобой А.Г. Средства визуализации распространения световых лучей в задачах проектирования оптических систем / А.Г. Волобой, В.А. Галактионов, А.Д. Жданов, Д.Д. Жданов // ИНФОРМАЦИОННЫЕ ТЕХНОЛОГИИ И ВЫЧИСЛИТЕЛЬНЫЕ СИСТЕМЫ - 2009. - №4. - С. 1 - 2.</w:t>
       </w:r>
     </w:p>
     <w:bookmarkEnd w:id="32"/>
@@ -29671,43 +28772,14 @@
           <w:szCs w:val="28"/>
         </w:rPr>
       </w:pPr>
-      <w:proofErr w:type="spellStart"/>
-      <w:r>
-        <w:rPr>
-          <w:rFonts w:ascii="Times New Roman" w:eastAsia="Times New Roman" w:hAnsi="Times New Roman" w:cs="Times New Roman"/>
-          <w:sz w:val="28"/>
-          <w:szCs w:val="28"/>
-        </w:rPr>
-        <w:t>Порев</w:t>
-      </w:r>
-      <w:proofErr w:type="spellEnd"/>
-      <w:r>
-        <w:rPr>
-          <w:rFonts w:ascii="Times New Roman" w:eastAsia="Times New Roman" w:hAnsi="Times New Roman" w:cs="Times New Roman"/>
-          <w:sz w:val="28"/>
-          <w:szCs w:val="28"/>
-        </w:rPr>
-        <w:t xml:space="preserve"> В.Н. Компьютерная графика / В.Н. </w:t>
-      </w:r>
-      <w:proofErr w:type="spellStart"/>
-      <w:r>
-        <w:rPr>
-          <w:rFonts w:ascii="Times New Roman" w:eastAsia="Times New Roman" w:hAnsi="Times New Roman" w:cs="Times New Roman"/>
-          <w:sz w:val="28"/>
-          <w:szCs w:val="28"/>
-        </w:rPr>
-        <w:t>Порев</w:t>
-      </w:r>
-      <w:proofErr w:type="spellEnd"/>
-      <w:r>
-        <w:rPr>
-          <w:rFonts w:ascii="Times New Roman" w:eastAsia="Times New Roman" w:hAnsi="Times New Roman" w:cs="Times New Roman"/>
-          <w:sz w:val="28"/>
-          <w:szCs w:val="28"/>
-        </w:rPr>
-        <w:t xml:space="preserve"> </w:t>
-      </w:r>
-      <w:proofErr w:type="gramStart"/>
+      <w:r>
+        <w:rPr>
+          <w:rFonts w:ascii="Times New Roman" w:eastAsia="Times New Roman" w:hAnsi="Times New Roman" w:cs="Times New Roman"/>
+          <w:sz w:val="28"/>
+          <w:szCs w:val="28"/>
+        </w:rPr>
+        <w:t xml:space="preserve">Порев В.Н. Компьютерная графика / В.Н. Порев </w:t>
+      </w:r>
       <w:r>
         <w:rPr>
           <w:rFonts w:ascii="Times New Roman" w:eastAsia="Times New Roman" w:hAnsi="Times New Roman" w:cs="Times New Roman"/>
@@ -29722,34 +28794,7 @@
           <w:sz w:val="28"/>
           <w:szCs w:val="28"/>
         </w:rPr>
-        <w:t xml:space="preserve"> </w:t>
-      </w:r>
-      <w:proofErr w:type="spellStart"/>
-      <w:r>
-        <w:rPr>
-          <w:rFonts w:ascii="Times New Roman" w:eastAsia="Times New Roman" w:hAnsi="Times New Roman" w:cs="Times New Roman"/>
-          <w:sz w:val="28"/>
-          <w:szCs w:val="28"/>
-        </w:rPr>
-        <w:t>СПб</w:t>
-      </w:r>
-      <w:proofErr w:type="gramEnd"/>
-      <w:r>
-        <w:rPr>
-          <w:rFonts w:ascii="Times New Roman" w:eastAsia="Times New Roman" w:hAnsi="Times New Roman" w:cs="Times New Roman"/>
-          <w:sz w:val="28"/>
-          <w:szCs w:val="28"/>
-        </w:rPr>
-        <w:t>.:БХВ-Петербург</w:t>
-      </w:r>
-      <w:proofErr w:type="spellEnd"/>
-      <w:r>
-        <w:rPr>
-          <w:rFonts w:ascii="Times New Roman" w:eastAsia="Times New Roman" w:hAnsi="Times New Roman" w:cs="Times New Roman"/>
-          <w:sz w:val="28"/>
-          <w:szCs w:val="28"/>
-        </w:rPr>
-        <w:t xml:space="preserve">, 2002 </w:t>
+        <w:t xml:space="preserve"> СПб.:БХВ-Петербург, 2002 </w:t>
       </w:r>
       <w:r>
         <w:rPr>
@@ -29788,7 +28833,15 @@
           <w:sz w:val="28"/>
           <w:szCs w:val="28"/>
         </w:rPr>
-        <w:t xml:space="preserve">Википедия. </w:t>
+        <w:t>Горьков Алексей О цветовых пространствах</w:t>
+      </w:r>
+      <w:r>
+        <w:rPr>
+          <w:rFonts w:ascii="Times New Roman" w:eastAsia="Times New Roman" w:hAnsi="Times New Roman" w:cs="Times New Roman"/>
+          <w:sz w:val="28"/>
+          <w:szCs w:val="28"/>
+        </w:rPr>
+        <w:t xml:space="preserve">. </w:t>
       </w:r>
       <w:r>
         <w:rPr>
@@ -29805,27 +28858,39 @@
           <w:sz w:val="28"/>
           <w:szCs w:val="28"/>
         </w:rPr>
-        <w:t xml:space="preserve">. [Электронный ресурс]. – Режим доступа: </w:t>
-      </w:r>
-      <w:hyperlink r:id="rId26" w:history="1">
-        <w:r>
-          <w:rPr>
-            <w:rStyle w:val="a8"/>
-            <w:rFonts w:ascii="Times New Roman" w:hAnsi="Times New Roman" w:cs="Times New Roman"/>
-            <w:color w:val="auto"/>
-            <w:sz w:val="28"/>
-            <w:szCs w:val="28"/>
-          </w:rPr>
-          <w:t>https://ru.wikipedia.org/wiki/RGB</w:t>
-        </w:r>
-      </w:hyperlink>
-      <w:r>
-        <w:rPr>
-          <w:rFonts w:ascii="Times New Roman" w:eastAsia="Times New Roman" w:hAnsi="Times New Roman" w:cs="Times New Roman"/>
-          <w:sz w:val="28"/>
-          <w:szCs w:val="28"/>
-        </w:rPr>
-        <w:t>. – (дата обращения: 02.12.2019)</w:t>
+        <w:t xml:space="preserve">. [Электронный ресурс]. – Режим доступа:  </w:t>
+      </w:r>
+      <w:r>
+        <w:rPr>
+          <w:rFonts w:ascii="Times New Roman" w:eastAsia="Times New Roman" w:hAnsi="Times New Roman" w:cs="Times New Roman"/>
+          <w:sz w:val="28"/>
+          <w:szCs w:val="28"/>
+        </w:rPr>
+        <w:t>https://habr.com/ru/post/181580/</w:t>
+      </w:r>
+      <w:r>
+        <w:rPr>
+          <w:rFonts w:ascii="Times New Roman" w:eastAsia="Times New Roman" w:hAnsi="Times New Roman" w:cs="Times New Roman"/>
+          <w:sz w:val="28"/>
+          <w:szCs w:val="28"/>
+        </w:rPr>
+        <w:t xml:space="preserve">– (дата обращения: </w:t>
+      </w:r>
+      <w:r>
+        <w:rPr>
+          <w:rFonts w:ascii="Times New Roman" w:eastAsia="Times New Roman" w:hAnsi="Times New Roman" w:cs="Times New Roman"/>
+          <w:sz w:val="28"/>
+          <w:szCs w:val="28"/>
+        </w:rPr>
+        <w:t>28.04.20</w:t>
+      </w:r>
+      <w:r>
+        <w:rPr>
+          <w:rFonts w:ascii="Times New Roman" w:eastAsia="Times New Roman" w:hAnsi="Times New Roman" w:cs="Times New Roman"/>
+          <w:sz w:val="28"/>
+          <w:szCs w:val="28"/>
+        </w:rPr>
+        <w:t>)</w:t>
       </w:r>
       <w:r>
         <w:rPr>
@@ -29850,41 +28915,13 @@
           <w:szCs w:val="28"/>
         </w:rPr>
       </w:pPr>
-      <w:proofErr w:type="spellStart"/>
-      <w:r>
-        <w:rPr>
-          <w:rFonts w:ascii="Times New Roman" w:eastAsia="Times New Roman" w:hAnsi="Times New Roman" w:cs="Times New Roman"/>
-          <w:sz w:val="28"/>
-          <w:szCs w:val="28"/>
-        </w:rPr>
-        <w:t>Роджерс</w:t>
-      </w:r>
-      <w:proofErr w:type="spellEnd"/>
-      <w:r>
-        <w:rPr>
-          <w:rFonts w:ascii="Times New Roman" w:eastAsia="Times New Roman" w:hAnsi="Times New Roman" w:cs="Times New Roman"/>
-          <w:sz w:val="28"/>
-          <w:szCs w:val="28"/>
-        </w:rPr>
-        <w:t xml:space="preserve"> Д. Алгоритмические основы машинной графики / Д. </w:t>
-      </w:r>
-      <w:proofErr w:type="spellStart"/>
-      <w:r>
-        <w:rPr>
-          <w:rFonts w:ascii="Times New Roman" w:eastAsia="Times New Roman" w:hAnsi="Times New Roman" w:cs="Times New Roman"/>
-          <w:sz w:val="28"/>
-          <w:szCs w:val="28"/>
-        </w:rPr>
-        <w:t>Роджерс</w:t>
-      </w:r>
-      <w:proofErr w:type="spellEnd"/>
-      <w:r>
-        <w:rPr>
-          <w:rFonts w:ascii="Times New Roman" w:eastAsia="Times New Roman" w:hAnsi="Times New Roman" w:cs="Times New Roman"/>
-          <w:sz w:val="28"/>
-          <w:szCs w:val="28"/>
-        </w:rPr>
-        <w:t xml:space="preserve">, Пер. с англ. -- М.: Мир, 1989. </w:t>
+      <w:r>
+        <w:rPr>
+          <w:rFonts w:ascii="Times New Roman" w:eastAsia="Times New Roman" w:hAnsi="Times New Roman" w:cs="Times New Roman"/>
+          <w:sz w:val="28"/>
+          <w:szCs w:val="28"/>
+        </w:rPr>
+        <w:t xml:space="preserve">Роджерс Д. Алгоритмические основы машинной графики / Д. Роджерс, Пер. с англ. -- М.: Мир, 1989. </w:t>
       </w:r>
       <w:r>
         <w:rPr>
@@ -29923,25 +28960,7 @@
           <w:sz w:val="28"/>
           <w:szCs w:val="28"/>
         </w:rPr>
-        <w:t xml:space="preserve">Станислав </w:t>
-      </w:r>
-      <w:proofErr w:type="spellStart"/>
-      <w:r>
-        <w:rPr>
-          <w:rFonts w:ascii="Times New Roman" w:eastAsia="Times New Roman" w:hAnsi="Times New Roman" w:cs="Times New Roman"/>
-          <w:sz w:val="28"/>
-          <w:szCs w:val="28"/>
-        </w:rPr>
-        <w:t>Марчевский</w:t>
-      </w:r>
-      <w:proofErr w:type="spellEnd"/>
-      <w:r>
-        <w:rPr>
-          <w:rFonts w:ascii="Times New Roman" w:eastAsia="Times New Roman" w:hAnsi="Times New Roman" w:cs="Times New Roman"/>
-          <w:sz w:val="28"/>
-          <w:szCs w:val="28"/>
-        </w:rPr>
-        <w:t>.</w:t>
+        <w:t>Станислав Марчевский.</w:t>
       </w:r>
       <w:r>
         <w:rPr>
@@ -29975,7 +28994,7 @@
         </w:rPr>
         <w:t xml:space="preserve">Режим доступа: </w:t>
       </w:r>
-      <w:hyperlink r:id="rId27" w:history="1">
+      <w:hyperlink r:id="rId26" w:history="1">
         <w:r>
           <w:rPr>
             <w:rStyle w:val="a8"/>
@@ -29984,7 +29003,27 @@
             <w:sz w:val="28"/>
             <w:szCs w:val="28"/>
           </w:rPr>
-          <w:t>https://habr.com/ru/post/132862/</w:t>
+          <w:t>https://habr.com/ru/post/13</w:t>
+        </w:r>
+        <w:r>
+          <w:rPr>
+            <w:rStyle w:val="a8"/>
+            <w:rFonts w:ascii="Times New Roman" w:eastAsia="Times New Roman" w:hAnsi="Times New Roman" w:cs="Times New Roman"/>
+            <w:color w:val="auto"/>
+            <w:sz w:val="28"/>
+            <w:szCs w:val="28"/>
+          </w:rPr>
+          <w:t>2</w:t>
+        </w:r>
+        <w:r>
+          <w:rPr>
+            <w:rStyle w:val="a8"/>
+            <w:rFonts w:ascii="Times New Roman" w:eastAsia="Times New Roman" w:hAnsi="Times New Roman" w:cs="Times New Roman"/>
+            <w:color w:val="auto"/>
+            <w:sz w:val="28"/>
+            <w:szCs w:val="28"/>
+          </w:rPr>
+          <w:t>862/</w:t>
         </w:r>
       </w:hyperlink>
       <w:r>
@@ -30064,11 +29103,28 @@
           <w:sz w:val="28"/>
           <w:szCs w:val="28"/>
         </w:rPr>
-        <w:t>Википедия.</w:t>
-      </w:r>
-      <w:r>
-        <w:rPr>
-          <w:rFonts w:ascii="Times New Roman" w:hAnsi="Times New Roman" w:cs="Times New Roman"/>
+        <w:t>Юрий Лаходюк</w:t>
+      </w:r>
+      <w:r>
+        <w:rPr>
+          <w:rFonts w:ascii="Times New Roman" w:eastAsia="Times New Roman" w:hAnsi="Times New Roman" w:cs="Times New Roman"/>
+          <w:sz w:val="28"/>
+          <w:szCs w:val="28"/>
+        </w:rPr>
+        <w:t xml:space="preserve">. </w:t>
+      </w:r>
+      <w:r>
+        <w:rPr>
+          <w:rFonts w:ascii="Times New Roman" w:eastAsia="Times New Roman" w:hAnsi="Times New Roman" w:cs="Times New Roman"/>
+          <w:sz w:val="28"/>
+          <w:szCs w:val="28"/>
+          <w:lang w:val="en-US"/>
+        </w:rPr>
+        <w:t>Raytracing</w:t>
+      </w:r>
+      <w:r>
+        <w:rPr>
+          <w:rFonts w:ascii="Times New Roman" w:eastAsia="Times New Roman" w:hAnsi="Times New Roman" w:cs="Times New Roman"/>
           <w:sz w:val="28"/>
           <w:szCs w:val="28"/>
         </w:rPr>
@@ -30081,7 +29137,7 @@
           <w:szCs w:val="28"/>
           <w:lang w:val="en-US"/>
         </w:rPr>
-        <w:t>Ray</w:t>
+        <w:t>rander</w:t>
       </w:r>
       <w:r>
         <w:rPr>
@@ -30096,17 +29152,33 @@
           <w:rFonts w:ascii="Times New Roman" w:eastAsia="Times New Roman" w:hAnsi="Times New Roman" w:cs="Times New Roman"/>
           <w:sz w:val="28"/>
           <w:szCs w:val="28"/>
+        </w:rPr>
+        <w:t xml:space="preserve">на </w:t>
+      </w:r>
+      <w:r>
+        <w:rPr>
+          <w:rFonts w:ascii="Times New Roman" w:eastAsia="Times New Roman" w:hAnsi="Times New Roman" w:cs="Times New Roman"/>
+          <w:sz w:val="28"/>
+          <w:szCs w:val="28"/>
           <w:lang w:val="en-US"/>
         </w:rPr>
-        <w:t>casting</w:t>
-      </w:r>
-      <w:r>
-        <w:rPr>
-          <w:rFonts w:ascii="Times New Roman" w:eastAsia="Times New Roman" w:hAnsi="Times New Roman" w:cs="Times New Roman"/>
-          <w:sz w:val="28"/>
-          <w:szCs w:val="28"/>
-        </w:rPr>
-        <w:t>. [Электронный ресурс]</w:t>
+        <w:t>C</w:t>
+      </w:r>
+      <w:r>
+        <w:rPr>
+          <w:rFonts w:ascii="Times New Roman" w:eastAsia="Times New Roman" w:hAnsi="Times New Roman" w:cs="Times New Roman"/>
+          <w:sz w:val="28"/>
+          <w:szCs w:val="28"/>
+        </w:rPr>
+        <w:t xml:space="preserve"> </w:t>
+      </w:r>
+      <w:r>
+        <w:rPr>
+          <w:rFonts w:ascii="Times New Roman" w:eastAsia="Times New Roman" w:hAnsi="Times New Roman" w:cs="Times New Roman"/>
+          <w:sz w:val="28"/>
+          <w:szCs w:val="28"/>
+        </w:rPr>
+        <w:t>[Электронный ресурс]</w:t>
       </w:r>
       <w:r>
         <w:rPr>
@@ -30122,158 +29194,36 @@
           <w:sz w:val="28"/>
           <w:szCs w:val="28"/>
         </w:rPr>
-        <w:t xml:space="preserve"> Режим доступа: </w:t>
-      </w:r>
-      <w:hyperlink r:id="rId28" w:history="1">
+        <w:t xml:space="preserve"> Режим доступа:</w:t>
+      </w:r>
+      <w:r>
+        <w:rPr>
+          <w:rFonts w:ascii="Times New Roman" w:eastAsia="Times New Roman" w:hAnsi="Times New Roman" w:cs="Times New Roman"/>
+          <w:sz w:val="28"/>
+          <w:szCs w:val="28"/>
+        </w:rPr>
+        <w:t xml:space="preserve"> </w:t>
+      </w:r>
+      <w:hyperlink r:id="rId27" w:history="1">
         <w:r>
           <w:rPr>
             <w:rStyle w:val="a8"/>
-            <w:rFonts w:ascii="Times New Roman" w:eastAsia="Times New Roman" w:hAnsi="Times New Roman" w:cs="Times New Roman"/>
-            <w:color w:val="auto"/>
             <w:sz w:val="28"/>
             <w:szCs w:val="28"/>
-            <w:lang w:val="en-US"/>
-          </w:rPr>
-          <w:t>https</w:t>
-        </w:r>
-        <w:r>
-          <w:rPr>
-            <w:rStyle w:val="a8"/>
-            <w:rFonts w:ascii="Times New Roman" w:eastAsia="Times New Roman" w:hAnsi="Times New Roman" w:cs="Times New Roman"/>
-            <w:color w:val="auto"/>
-            <w:sz w:val="28"/>
-            <w:szCs w:val="28"/>
-          </w:rPr>
-          <w:t>://</w:t>
-        </w:r>
-        <w:proofErr w:type="spellStart"/>
-        <w:r>
-          <w:rPr>
-            <w:rStyle w:val="a8"/>
-            <w:rFonts w:ascii="Times New Roman" w:eastAsia="Times New Roman" w:hAnsi="Times New Roman" w:cs="Times New Roman"/>
-            <w:color w:val="auto"/>
-            <w:sz w:val="28"/>
-            <w:szCs w:val="28"/>
-            <w:lang w:val="en-US"/>
-          </w:rPr>
-          <w:t>ru</w:t>
-        </w:r>
-        <w:proofErr w:type="spellEnd"/>
-        <w:r>
-          <w:rPr>
-            <w:rStyle w:val="a8"/>
-            <w:rFonts w:ascii="Times New Roman" w:eastAsia="Times New Roman" w:hAnsi="Times New Roman" w:cs="Times New Roman"/>
-            <w:color w:val="auto"/>
-            <w:sz w:val="28"/>
-            <w:szCs w:val="28"/>
-          </w:rPr>
-          <w:t>.</w:t>
-        </w:r>
-        <w:proofErr w:type="spellStart"/>
-        <w:r>
-          <w:rPr>
-            <w:rStyle w:val="a8"/>
-            <w:rFonts w:ascii="Times New Roman" w:eastAsia="Times New Roman" w:hAnsi="Times New Roman" w:cs="Times New Roman"/>
-            <w:color w:val="auto"/>
-            <w:sz w:val="28"/>
-            <w:szCs w:val="28"/>
-            <w:lang w:val="en-US"/>
-          </w:rPr>
-          <w:t>wikipedia</w:t>
-        </w:r>
-        <w:proofErr w:type="spellEnd"/>
-        <w:r>
-          <w:rPr>
-            <w:rStyle w:val="a8"/>
-            <w:rFonts w:ascii="Times New Roman" w:eastAsia="Times New Roman" w:hAnsi="Times New Roman" w:cs="Times New Roman"/>
-            <w:color w:val="auto"/>
-            <w:sz w:val="28"/>
-            <w:szCs w:val="28"/>
-          </w:rPr>
-          <w:t>.</w:t>
-        </w:r>
-        <w:r>
-          <w:rPr>
-            <w:rStyle w:val="a8"/>
-            <w:rFonts w:ascii="Times New Roman" w:eastAsia="Times New Roman" w:hAnsi="Times New Roman" w:cs="Times New Roman"/>
-            <w:color w:val="auto"/>
-            <w:sz w:val="28"/>
-            <w:szCs w:val="28"/>
-            <w:lang w:val="en-US"/>
-          </w:rPr>
-          <w:t>org</w:t>
-        </w:r>
-        <w:r>
-          <w:rPr>
-            <w:rStyle w:val="a8"/>
-            <w:rFonts w:ascii="Times New Roman" w:eastAsia="Times New Roman" w:hAnsi="Times New Roman" w:cs="Times New Roman"/>
-            <w:color w:val="auto"/>
-            <w:sz w:val="28"/>
-            <w:szCs w:val="28"/>
-          </w:rPr>
-          <w:t>/</w:t>
-        </w:r>
-        <w:r>
-          <w:rPr>
-            <w:rStyle w:val="a8"/>
-            <w:rFonts w:ascii="Times New Roman" w:eastAsia="Times New Roman" w:hAnsi="Times New Roman" w:cs="Times New Roman"/>
-            <w:color w:val="auto"/>
-            <w:sz w:val="28"/>
-            <w:szCs w:val="28"/>
-            <w:lang w:val="en-US"/>
-          </w:rPr>
-          <w:t>wiki</w:t>
-        </w:r>
-        <w:r>
-          <w:rPr>
-            <w:rStyle w:val="a8"/>
-            <w:rFonts w:ascii="Times New Roman" w:eastAsia="Times New Roman" w:hAnsi="Times New Roman" w:cs="Times New Roman"/>
-            <w:color w:val="auto"/>
-            <w:sz w:val="28"/>
-            <w:szCs w:val="28"/>
-          </w:rPr>
-          <w:t>/</w:t>
-        </w:r>
-        <w:r>
-          <w:rPr>
-            <w:rStyle w:val="a8"/>
-            <w:rFonts w:ascii="Times New Roman" w:eastAsia="Times New Roman" w:hAnsi="Times New Roman" w:cs="Times New Roman"/>
-            <w:color w:val="auto"/>
-            <w:sz w:val="28"/>
-            <w:szCs w:val="28"/>
-            <w:lang w:val="en-US"/>
-          </w:rPr>
-          <w:t>Ray</w:t>
-        </w:r>
-        <w:r>
-          <w:rPr>
-            <w:rStyle w:val="a8"/>
-            <w:rFonts w:ascii="Times New Roman" w:eastAsia="Times New Roman" w:hAnsi="Times New Roman" w:cs="Times New Roman"/>
-            <w:color w:val="auto"/>
-            <w:sz w:val="28"/>
-            <w:szCs w:val="28"/>
-          </w:rPr>
-          <w:t>_</w:t>
-        </w:r>
-        <w:r>
-          <w:rPr>
-            <w:rStyle w:val="a8"/>
-            <w:rFonts w:ascii="Times New Roman" w:eastAsia="Times New Roman" w:hAnsi="Times New Roman" w:cs="Times New Roman"/>
-            <w:color w:val="auto"/>
-            <w:sz w:val="28"/>
-            <w:szCs w:val="28"/>
-            <w:lang w:val="en-US"/>
-          </w:rPr>
-          <w:t>casting</w:t>
+          </w:rPr>
+          <w:t>https://habr.com/ru/post/187720/</w:t>
         </w:r>
       </w:hyperlink>
       <w:r>
-        <w:rPr>
-          <w:rFonts w:ascii="Times New Roman" w:eastAsia="Times New Roman" w:hAnsi="Times New Roman" w:cs="Times New Roman"/>
-          <w:sz w:val="28"/>
-          <w:szCs w:val="28"/>
-        </w:rPr>
-        <w:t>. –</w:t>
+        <w:t xml:space="preserve"> </w:t>
+      </w:r>
+      <w:r>
+        <w:rPr>
+          <w:rFonts w:ascii="Times New Roman" w:eastAsia="Times New Roman" w:hAnsi="Times New Roman" w:cs="Times New Roman"/>
+          <w:sz w:val="28"/>
+          <w:szCs w:val="28"/>
+        </w:rPr>
+        <w:t>–</w:t>
       </w:r>
       <w:r>
         <w:rPr>
@@ -30289,31 +29239,47 @@
           <w:sz w:val="28"/>
           <w:szCs w:val="28"/>
         </w:rPr>
-        <w:t>0</w:t>
-      </w:r>
-      <w:r>
-        <w:rPr>
-          <w:rFonts w:ascii="Times New Roman" w:eastAsia="Times New Roman" w:hAnsi="Times New Roman" w:cs="Times New Roman"/>
-          <w:sz w:val="28"/>
-          <w:szCs w:val="28"/>
-        </w:rPr>
-        <w:t>2.1</w:t>
-      </w:r>
-      <w:r>
-        <w:rPr>
-          <w:rFonts w:ascii="Times New Roman" w:eastAsia="Times New Roman" w:hAnsi="Times New Roman" w:cs="Times New Roman"/>
-          <w:sz w:val="28"/>
-          <w:szCs w:val="28"/>
-        </w:rPr>
-        <w:t>2</w:t>
-      </w:r>
-      <w:r>
-        <w:rPr>
-          <w:rFonts w:ascii="Times New Roman" w:eastAsia="Times New Roman" w:hAnsi="Times New Roman" w:cs="Times New Roman"/>
-          <w:sz w:val="28"/>
-          <w:szCs w:val="28"/>
-        </w:rPr>
-        <w:t>.2019)</w:t>
+        <w:t>28</w:t>
+      </w:r>
+      <w:r>
+        <w:rPr>
+          <w:rFonts w:ascii="Times New Roman" w:eastAsia="Times New Roman" w:hAnsi="Times New Roman" w:cs="Times New Roman"/>
+          <w:sz w:val="28"/>
+          <w:szCs w:val="28"/>
+        </w:rPr>
+        <w:t>.</w:t>
+      </w:r>
+      <w:r>
+        <w:rPr>
+          <w:rFonts w:ascii="Times New Roman" w:eastAsia="Times New Roman" w:hAnsi="Times New Roman" w:cs="Times New Roman"/>
+          <w:sz w:val="28"/>
+          <w:szCs w:val="28"/>
+        </w:rPr>
+        <w:t>04</w:t>
+      </w:r>
+      <w:r>
+        <w:rPr>
+          <w:rFonts w:ascii="Times New Roman" w:eastAsia="Times New Roman" w:hAnsi="Times New Roman" w:cs="Times New Roman"/>
+          <w:sz w:val="28"/>
+          <w:szCs w:val="28"/>
+        </w:rPr>
+        <w:t>.20</w:t>
+      </w:r>
+      <w:r>
+        <w:rPr>
+          <w:rFonts w:ascii="Times New Roman" w:eastAsia="Times New Roman" w:hAnsi="Times New Roman" w:cs="Times New Roman"/>
+          <w:sz w:val="28"/>
+          <w:szCs w:val="28"/>
+        </w:rPr>
+        <w:t>20</w:t>
+      </w:r>
+      <w:r>
+        <w:rPr>
+          <w:rFonts w:ascii="Times New Roman" w:eastAsia="Times New Roman" w:hAnsi="Times New Roman" w:cs="Times New Roman"/>
+          <w:sz w:val="28"/>
+          <w:szCs w:val="28"/>
+        </w:rPr>
+        <w:t>)</w:t>
       </w:r>
       <w:r>
         <w:rPr>
@@ -30355,9 +29321,10 @@
           <w:szCs w:val="28"/>
           <w:lang w:val="en-US"/>
         </w:rPr>
-        <w:t xml:space="preserve">A K Peters, </w:t>
-      </w:r>
-      <w:proofErr w:type="spellStart"/>
+        <w:t>A K Peters, Ldt, Wellesley, Massachusetts, 2007.</w:t>
+      </w:r>
+      <w:bookmarkStart w:id="33" w:name="OLE_LINK1"/>
+      <w:bookmarkStart w:id="34" w:name="OLE_LINK2"/>
       <w:r>
         <w:rPr>
           <w:rFonts w:ascii="Times New Roman" w:eastAsia="Times New Roman" w:hAnsi="Times New Roman" w:cs="Times New Roman"/>
@@ -30365,17 +29332,7 @@
           <w:szCs w:val="28"/>
           <w:lang w:val="en-US"/>
         </w:rPr>
-        <w:t>Ldt</w:t>
-      </w:r>
-      <w:proofErr w:type="spellEnd"/>
-      <w:r>
-        <w:rPr>
-          <w:rFonts w:ascii="Times New Roman" w:eastAsia="Times New Roman" w:hAnsi="Times New Roman" w:cs="Times New Roman"/>
-          <w:sz w:val="28"/>
-          <w:szCs w:val="28"/>
-          <w:lang w:val="en-US"/>
-        </w:rPr>
-        <w:t>, Wellesley, Massachusetts, 2007.</w:t>
+        <w:tab/>
       </w:r>
     </w:p>
     <w:p>
@@ -30397,15 +29354,106 @@
           <w:rFonts w:ascii="Times New Roman" w:eastAsia="Times New Roman" w:hAnsi="Times New Roman" w:cs="Times New Roman"/>
           <w:sz w:val="28"/>
           <w:szCs w:val="28"/>
-        </w:rPr>
-        <w:t xml:space="preserve">Википедия. Барицентрические координаты. [электронный ресурс]. – Режим доступа: </w:t>
-      </w:r>
-      <w:hyperlink r:id="rId29" w:history="1">
+          <w:lang w:val="en-US"/>
+        </w:rPr>
+        <w:t>Abraham</w:t>
+      </w:r>
+      <w:r>
+        <w:rPr>
+          <w:rFonts w:ascii="Times New Roman" w:eastAsia="Times New Roman" w:hAnsi="Times New Roman" w:cs="Times New Roman"/>
+          <w:sz w:val="28"/>
+          <w:szCs w:val="28"/>
+          <w:lang w:val="en-US"/>
+        </w:rPr>
+        <w:t xml:space="preserve"> </w:t>
+      </w:r>
+      <w:r>
+        <w:rPr>
+          <w:rFonts w:ascii="Times New Roman" w:eastAsia="Times New Roman" w:hAnsi="Times New Roman" w:cs="Times New Roman"/>
+          <w:sz w:val="28"/>
+          <w:szCs w:val="28"/>
+          <w:lang w:val="en-US"/>
+        </w:rPr>
+        <w:t>Albert</w:t>
+      </w:r>
+      <w:r>
+        <w:rPr>
+          <w:rFonts w:ascii="Times New Roman" w:eastAsia="Times New Roman" w:hAnsi="Times New Roman" w:cs="Times New Roman"/>
+          <w:sz w:val="28"/>
+          <w:szCs w:val="28"/>
+          <w:lang w:val="en-US"/>
+        </w:rPr>
+        <w:t xml:space="preserve"> </w:t>
+      </w:r>
+      <w:r>
+        <w:rPr>
+          <w:rFonts w:ascii="Times New Roman" w:eastAsia="Times New Roman" w:hAnsi="Times New Roman" w:cs="Times New Roman"/>
+          <w:sz w:val="28"/>
+          <w:szCs w:val="28"/>
+          <w:lang w:val="en-US"/>
+        </w:rPr>
+        <w:t>Ungar</w:t>
+      </w:r>
+      <w:r>
+        <w:rPr>
+          <w:rFonts w:ascii="Times New Roman" w:eastAsia="Times New Roman" w:hAnsi="Times New Roman" w:cs="Times New Roman"/>
+          <w:sz w:val="28"/>
+          <w:szCs w:val="28"/>
+          <w:lang w:val="en-US"/>
+        </w:rPr>
+        <w:t xml:space="preserve"> </w:t>
+      </w:r>
+      <w:r>
+        <w:rPr>
+          <w:rFonts w:ascii="Times New Roman" w:eastAsia="Times New Roman" w:hAnsi="Times New Roman" w:cs="Times New Roman"/>
+          <w:sz w:val="28"/>
+          <w:szCs w:val="28"/>
+        </w:rPr>
+        <w:t>Барицентрические</w:t>
+      </w:r>
+      <w:r>
+        <w:rPr>
+          <w:rFonts w:ascii="Times New Roman" w:eastAsia="Times New Roman" w:hAnsi="Times New Roman" w:cs="Times New Roman"/>
+          <w:sz w:val="28"/>
+          <w:szCs w:val="28"/>
+          <w:lang w:val="en-US"/>
+        </w:rPr>
+        <w:t xml:space="preserve"> </w:t>
+      </w:r>
+      <w:r>
+        <w:rPr>
+          <w:rFonts w:ascii="Times New Roman" w:eastAsia="Times New Roman" w:hAnsi="Times New Roman" w:cs="Times New Roman"/>
+          <w:sz w:val="28"/>
+          <w:szCs w:val="28"/>
+        </w:rPr>
+        <w:t>координаты</w:t>
+      </w:r>
+      <w:bookmarkEnd w:id="33"/>
+      <w:bookmarkEnd w:id="34"/>
+      <w:r>
+        <w:rPr>
+          <w:rFonts w:ascii="Times New Roman" w:eastAsia="Times New Roman" w:hAnsi="Times New Roman" w:cs="Times New Roman"/>
+          <w:sz w:val="28"/>
+          <w:szCs w:val="28"/>
+          <w:lang w:val="en-US"/>
+        </w:rPr>
+        <w:t xml:space="preserve">. </w:t>
+      </w:r>
+      <w:r>
+        <w:rPr>
+          <w:rFonts w:ascii="Times New Roman" w:eastAsia="Times New Roman" w:hAnsi="Times New Roman" w:cs="Times New Roman"/>
+          <w:sz w:val="28"/>
+          <w:szCs w:val="28"/>
+        </w:rPr>
+        <w:t>[электронный ресурс]. – Режим доступа:</w:t>
+      </w:r>
+      <w:r>
+        <w:t xml:space="preserve"> </w:t>
+      </w:r>
+      <w:hyperlink r:id="rId28" w:history="1">
         <w:r>
           <w:rPr>
             <w:rStyle w:val="a8"/>
-            <w:rFonts w:ascii="Times New Roman" w:eastAsia="Times New Roman" w:hAnsi="Times New Roman" w:cs="Times New Roman"/>
-            <w:color w:val="auto"/>
             <w:sz w:val="28"/>
             <w:szCs w:val="28"/>
             <w:lang w:val="en-US"/>
@@ -30415,54 +29463,40 @@
         <w:r>
           <w:rPr>
             <w:rStyle w:val="a8"/>
-            <w:rFonts w:ascii="Times New Roman" w:eastAsia="Times New Roman" w:hAnsi="Times New Roman" w:cs="Times New Roman"/>
-            <w:color w:val="auto"/>
             <w:sz w:val="28"/>
             <w:szCs w:val="28"/>
           </w:rPr>
           <w:t>://</w:t>
         </w:r>
-        <w:proofErr w:type="spellStart"/>
         <w:r>
           <w:rPr>
             <w:rStyle w:val="a8"/>
-            <w:rFonts w:ascii="Times New Roman" w:eastAsia="Times New Roman" w:hAnsi="Times New Roman" w:cs="Times New Roman"/>
-            <w:color w:val="auto"/>
             <w:sz w:val="28"/>
             <w:szCs w:val="28"/>
             <w:lang w:val="en-US"/>
           </w:rPr>
-          <w:t>en</w:t>
+          <w:t>web</w:t>
         </w:r>
-        <w:proofErr w:type="spellEnd"/>
         <w:r>
           <w:rPr>
             <w:rStyle w:val="a8"/>
-            <w:rFonts w:ascii="Times New Roman" w:eastAsia="Times New Roman" w:hAnsi="Times New Roman" w:cs="Times New Roman"/>
-            <w:color w:val="auto"/>
             <w:sz w:val="28"/>
             <w:szCs w:val="28"/>
           </w:rPr>
           <w:t>.</w:t>
         </w:r>
-        <w:proofErr w:type="spellStart"/>
         <w:r>
           <w:rPr>
             <w:rStyle w:val="a8"/>
-            <w:rFonts w:ascii="Times New Roman" w:eastAsia="Times New Roman" w:hAnsi="Times New Roman" w:cs="Times New Roman"/>
-            <w:color w:val="auto"/>
             <w:sz w:val="28"/>
             <w:szCs w:val="28"/>
             <w:lang w:val="en-US"/>
           </w:rPr>
-          <w:t>wikipedia</w:t>
+          <w:t>archive</w:t>
         </w:r>
-        <w:proofErr w:type="spellEnd"/>
         <w:r>
           <w:rPr>
             <w:rStyle w:val="a8"/>
-            <w:rFonts w:ascii="Times New Roman" w:eastAsia="Times New Roman" w:hAnsi="Times New Roman" w:cs="Times New Roman"/>
-            <w:color w:val="auto"/>
             <w:sz w:val="28"/>
             <w:szCs w:val="28"/>
           </w:rPr>
@@ -30471,8 +29505,6 @@
         <w:r>
           <w:rPr>
             <w:rStyle w:val="a8"/>
-            <w:rFonts w:ascii="Times New Roman" w:eastAsia="Times New Roman" w:hAnsi="Times New Roman" w:cs="Times New Roman"/>
-            <w:color w:val="auto"/>
             <w:sz w:val="28"/>
             <w:szCs w:val="28"/>
             <w:lang w:val="en-US"/>
@@ -30482,8 +29514,6 @@
         <w:r>
           <w:rPr>
             <w:rStyle w:val="a8"/>
-            <w:rFonts w:ascii="Times New Roman" w:eastAsia="Times New Roman" w:hAnsi="Times New Roman" w:cs="Times New Roman"/>
-            <w:color w:val="auto"/>
             <w:sz w:val="28"/>
             <w:szCs w:val="28"/>
           </w:rPr>
@@ -30492,19 +29522,83 @@
         <w:r>
           <w:rPr>
             <w:rStyle w:val="a8"/>
-            <w:rFonts w:ascii="Times New Roman" w:eastAsia="Times New Roman" w:hAnsi="Times New Roman" w:cs="Times New Roman"/>
-            <w:color w:val="auto"/>
             <w:sz w:val="28"/>
             <w:szCs w:val="28"/>
             <w:lang w:val="en-US"/>
           </w:rPr>
-          <w:t>wiki</w:t>
+          <w:t>web</w:t>
         </w:r>
         <w:r>
           <w:rPr>
             <w:rStyle w:val="a8"/>
-            <w:rFonts w:ascii="Times New Roman" w:eastAsia="Times New Roman" w:hAnsi="Times New Roman" w:cs="Times New Roman"/>
-            <w:color w:val="auto"/>
+            <w:sz w:val="28"/>
+            <w:szCs w:val="28"/>
+          </w:rPr>
+          <w:t>/20120519111614/</w:t>
+        </w:r>
+        <w:r>
+          <w:rPr>
+            <w:rStyle w:val="a8"/>
+            <w:sz w:val="28"/>
+            <w:szCs w:val="28"/>
+            <w:lang w:val="en-US"/>
+          </w:rPr>
+          <w:t>http</w:t>
+        </w:r>
+        <w:r>
+          <w:rPr>
+            <w:rStyle w:val="a8"/>
+            <w:sz w:val="28"/>
+            <w:szCs w:val="28"/>
+          </w:rPr>
+          <w:t>://</w:t>
+        </w:r>
+        <w:r>
+          <w:rPr>
+            <w:rStyle w:val="a8"/>
+            <w:sz w:val="28"/>
+            <w:szCs w:val="28"/>
+            <w:lang w:val="en-US"/>
+          </w:rPr>
+          <w:t>www</w:t>
+        </w:r>
+        <w:r>
+          <w:rPr>
+            <w:rStyle w:val="a8"/>
+            <w:sz w:val="28"/>
+            <w:szCs w:val="28"/>
+          </w:rPr>
+          <w:t>.</w:t>
+        </w:r>
+        <w:r>
+          <w:rPr>
+            <w:rStyle w:val="a8"/>
+            <w:sz w:val="28"/>
+            <w:szCs w:val="28"/>
+            <w:lang w:val="en-US"/>
+          </w:rPr>
+          <w:t>worldscibooks</w:t>
+        </w:r>
+        <w:r>
+          <w:rPr>
+            <w:rStyle w:val="a8"/>
+            <w:sz w:val="28"/>
+            <w:szCs w:val="28"/>
+          </w:rPr>
+          <w:t>.</w:t>
+        </w:r>
+        <w:r>
+          <w:rPr>
+            <w:rStyle w:val="a8"/>
+            <w:sz w:val="28"/>
+            <w:szCs w:val="28"/>
+            <w:lang w:val="en-US"/>
+          </w:rPr>
+          <w:t>com</w:t>
+        </w:r>
+        <w:r>
+          <w:rPr>
+            <w:rStyle w:val="a8"/>
             <w:sz w:val="28"/>
             <w:szCs w:val="28"/>
           </w:rPr>
@@ -30513,64 +29607,63 @@
         <w:r>
           <w:rPr>
             <w:rStyle w:val="a8"/>
-            <w:rFonts w:ascii="Times New Roman" w:eastAsia="Times New Roman" w:hAnsi="Times New Roman" w:cs="Times New Roman"/>
-            <w:color w:val="auto"/>
             <w:sz w:val="28"/>
             <w:szCs w:val="28"/>
             <w:lang w:val="en-US"/>
           </w:rPr>
-          <w:t>Barycentric</w:t>
+          <w:t>mathematics</w:t>
         </w:r>
         <w:r>
           <w:rPr>
             <w:rStyle w:val="a8"/>
-            <w:rFonts w:ascii="Times New Roman" w:eastAsia="Times New Roman" w:hAnsi="Times New Roman" w:cs="Times New Roman"/>
-            <w:color w:val="auto"/>
             <w:sz w:val="28"/>
             <w:szCs w:val="28"/>
           </w:rPr>
-          <w:t>_</w:t>
+          <w:t>/7740.</w:t>
         </w:r>
         <w:r>
           <w:rPr>
             <w:rStyle w:val="a8"/>
-            <w:rFonts w:ascii="Times New Roman" w:eastAsia="Times New Roman" w:hAnsi="Times New Roman" w:cs="Times New Roman"/>
-            <w:color w:val="auto"/>
             <w:sz w:val="28"/>
             <w:szCs w:val="28"/>
             <w:lang w:val="en-US"/>
           </w:rPr>
-          <w:t>coordinate</w:t>
-        </w:r>
-        <w:r>
-          <w:rPr>
-            <w:rStyle w:val="a8"/>
-            <w:rFonts w:ascii="Times New Roman" w:eastAsia="Times New Roman" w:hAnsi="Times New Roman" w:cs="Times New Roman"/>
-            <w:color w:val="auto"/>
-            <w:sz w:val="28"/>
-            <w:szCs w:val="28"/>
-          </w:rPr>
-          <w:t>_</w:t>
-        </w:r>
-        <w:r>
-          <w:rPr>
-            <w:rStyle w:val="a8"/>
-            <w:rFonts w:ascii="Times New Roman" w:eastAsia="Times New Roman" w:hAnsi="Times New Roman" w:cs="Times New Roman"/>
-            <w:color w:val="auto"/>
-            <w:sz w:val="28"/>
-            <w:szCs w:val="28"/>
-            <w:lang w:val="en-US"/>
-          </w:rPr>
-          <w:t>system</w:t>
+          <w:t>html</w:t>
         </w:r>
       </w:hyperlink>
       <w:r>
         <w:rPr>
-          <w:rFonts w:ascii="Times New Roman" w:eastAsia="Times New Roman" w:hAnsi="Times New Roman" w:cs="Times New Roman"/>
-          <w:sz w:val="28"/>
-          <w:szCs w:val="28"/>
-        </w:rPr>
-        <w:t>. – (дата обращения: 02.12.2019).</w:t>
+          <w:sz w:val="28"/>
+          <w:szCs w:val="28"/>
+        </w:rPr>
+        <w:t xml:space="preserve"> </w:t>
+      </w:r>
+      <w:r>
+        <w:t xml:space="preserve"> </w:t>
+      </w:r>
+      <w:r>
+        <w:rPr>
+          <w:rFonts w:ascii="Times New Roman" w:eastAsia="Times New Roman" w:hAnsi="Times New Roman" w:cs="Times New Roman"/>
+          <w:sz w:val="28"/>
+          <w:szCs w:val="28"/>
+        </w:rPr>
+        <w:t xml:space="preserve">– (дата обращения: </w:t>
+      </w:r>
+      <w:r>
+        <w:rPr>
+          <w:rFonts w:ascii="Times New Roman" w:eastAsia="Times New Roman" w:hAnsi="Times New Roman" w:cs="Times New Roman"/>
+          <w:sz w:val="28"/>
+          <w:szCs w:val="28"/>
+        </w:rPr>
+        <w:t>28.04.2020</w:t>
+      </w:r>
+      <w:r>
+        <w:rPr>
+          <w:rFonts w:ascii="Times New Roman" w:eastAsia="Times New Roman" w:hAnsi="Times New Roman" w:cs="Times New Roman"/>
+          <w:sz w:val="28"/>
+          <w:szCs w:val="28"/>
+        </w:rPr>
+        <w:t>).</w:t>
       </w:r>
     </w:p>
     <w:p>
@@ -30594,67 +29687,7 @@
           <w:szCs w:val="28"/>
           <w:lang w:val="en-US"/>
         </w:rPr>
-        <w:t xml:space="preserve">Don </w:t>
-      </w:r>
-      <w:proofErr w:type="spellStart"/>
-      <w:r>
-        <w:rPr>
-          <w:rFonts w:ascii="Times New Roman" w:hAnsi="Times New Roman" w:cs="Times New Roman"/>
-          <w:sz w:val="28"/>
-          <w:szCs w:val="28"/>
-          <w:lang w:val="en-US"/>
-        </w:rPr>
-        <w:t>Herbison</w:t>
-      </w:r>
-      <w:proofErr w:type="spellEnd"/>
-      <w:r>
-        <w:rPr>
-          <w:rFonts w:ascii="Times New Roman" w:hAnsi="Times New Roman" w:cs="Times New Roman"/>
-          <w:sz w:val="28"/>
-          <w:szCs w:val="28"/>
-          <w:lang w:val="en-US"/>
-        </w:rPr>
-        <w:t xml:space="preserve">-Evans. Solving </w:t>
-      </w:r>
-      <w:proofErr w:type="spellStart"/>
-      <w:r>
-        <w:rPr>
-          <w:rFonts w:ascii="Times New Roman" w:hAnsi="Times New Roman" w:cs="Times New Roman"/>
-          <w:sz w:val="28"/>
-          <w:szCs w:val="28"/>
-          <w:lang w:val="en-US"/>
-        </w:rPr>
-        <w:t>Quartics</w:t>
-      </w:r>
-      <w:proofErr w:type="spellEnd"/>
-      <w:r>
-        <w:rPr>
-          <w:rFonts w:ascii="Times New Roman" w:hAnsi="Times New Roman" w:cs="Times New Roman"/>
-          <w:sz w:val="28"/>
-          <w:szCs w:val="28"/>
-          <w:lang w:val="en-US"/>
-        </w:rPr>
-        <w:t xml:space="preserve"> and </w:t>
-      </w:r>
-      <w:proofErr w:type="spellStart"/>
-      <w:r>
-        <w:rPr>
-          <w:rFonts w:ascii="Times New Roman" w:hAnsi="Times New Roman" w:cs="Times New Roman"/>
-          <w:sz w:val="28"/>
-          <w:szCs w:val="28"/>
-          <w:lang w:val="en-US"/>
-        </w:rPr>
-        <w:t>Cubics</w:t>
-      </w:r>
-      <w:proofErr w:type="spellEnd"/>
-      <w:r>
-        <w:rPr>
-          <w:rFonts w:ascii="Times New Roman" w:hAnsi="Times New Roman" w:cs="Times New Roman"/>
-          <w:sz w:val="28"/>
-          <w:szCs w:val="28"/>
-          <w:lang w:val="en-US"/>
-        </w:rPr>
-        <w:t xml:space="preserve"> for Graphics. </w:t>
+        <w:t xml:space="preserve">Don Herbison-Evans. Solving Quartics and Cubics for Graphics. </w:t>
       </w:r>
       <w:r>
         <w:rPr>
@@ -30664,7 +29697,7 @@
         </w:rPr>
         <w:t xml:space="preserve">[Электронный ресурс]. – Режим доступа: </w:t>
       </w:r>
-      <w:hyperlink r:id="rId30" w:history="1">
+      <w:hyperlink r:id="rId29" w:history="1">
         <w:r>
           <w:rPr>
             <w:rStyle w:val="a8"/>
@@ -30718,7 +29751,6 @@
           <w:lastRenderedPageBreak/>
           <w:t>1492098746.000</w:t>
         </w:r>
-        <w:proofErr w:type="spellStart"/>
         <w:r>
           <w:rPr>
             <w:rStyle w:val="a8"/>
@@ -30730,7 +29762,6 @@
           </w:rPr>
           <w:t>webhostapp</w:t>
         </w:r>
-        <w:proofErr w:type="spellEnd"/>
         <w:r>
           <w:rPr>
             <w:rStyle w:val="a8"/>
@@ -30845,20 +29876,65 @@
           <w:sz w:val="28"/>
           <w:szCs w:val="28"/>
         </w:rPr>
-        <w:t xml:space="preserve">Википедия. Неприводимый случай. [Электронный ресурс]. – Режим доступа: </w:t>
-      </w:r>
-      <w:hyperlink r:id="rId31" w:history="1">
-        <w:r>
-          <w:rPr>
-            <w:rStyle w:val="a8"/>
-            <w:rFonts w:ascii="Times New Roman" w:hAnsi="Times New Roman" w:cs="Times New Roman"/>
-            <w:color w:val="auto"/>
-            <w:sz w:val="28"/>
-            <w:szCs w:val="28"/>
-          </w:rPr>
-          <w:t>https://ru.wikipedia.org/wiki/Casus_irreducibilis</w:t>
-        </w:r>
-      </w:hyperlink>
+        <w:t xml:space="preserve">Олег Одинцов. Формула Кардано для решения кубического уравнения. [Электронный ресурс]. – Режим доступа: </w:t>
+      </w:r>
+      <w:r>
+        <w:rPr>
+          <w:rFonts w:ascii="Times New Roman" w:hAnsi="Times New Roman" w:cs="Times New Roman"/>
+          <w:sz w:val="28"/>
+          <w:szCs w:val="28"/>
+        </w:rPr>
+        <w:fldChar w:fldCharType="begin"/>
+      </w:r>
+      <w:r>
+        <w:rPr>
+          <w:rFonts w:ascii="Times New Roman" w:hAnsi="Times New Roman" w:cs="Times New Roman"/>
+          <w:sz w:val="28"/>
+          <w:szCs w:val="28"/>
+        </w:rPr>
+        <w:instrText xml:space="preserve"> HYPERLINK "</w:instrText>
+      </w:r>
+      <w:r>
+        <w:rPr>
+          <w:rFonts w:ascii="Times New Roman" w:hAnsi="Times New Roman" w:cs="Times New Roman"/>
+          <w:sz w:val="28"/>
+          <w:szCs w:val="28"/>
+        </w:rPr>
+        <w:instrText>https://1cov-edu.ru/mat_analiz/funktsii/ratsionalnye/mnogochleny/kubicheskie-uravneniya/formula-kardano/</w:instrText>
+      </w:r>
+      <w:r>
+        <w:rPr>
+          <w:rFonts w:ascii="Times New Roman" w:hAnsi="Times New Roman" w:cs="Times New Roman"/>
+          <w:sz w:val="28"/>
+          <w:szCs w:val="28"/>
+        </w:rPr>
+        <w:instrText xml:space="preserve">" </w:instrText>
+      </w:r>
+      <w:r>
+        <w:rPr>
+          <w:rFonts w:ascii="Times New Roman" w:hAnsi="Times New Roman" w:cs="Times New Roman"/>
+          <w:sz w:val="28"/>
+          <w:szCs w:val="28"/>
+        </w:rPr>
+        <w:fldChar w:fldCharType="separate"/>
+      </w:r>
+      <w:r>
+        <w:rPr>
+          <w:rStyle w:val="a8"/>
+          <w:rFonts w:ascii="Times New Roman" w:hAnsi="Times New Roman" w:cs="Times New Roman"/>
+          <w:sz w:val="28"/>
+          <w:szCs w:val="28"/>
+        </w:rPr>
+        <w:t>https://1cov-edu.ru/mat_analiz/funktsii/ratsionalnye/mnogochleny/kubicheskie-uravneniya/formula-kardano/</w:t>
+      </w:r>
+      <w:r>
+        <w:rPr>
+          <w:rFonts w:ascii="Times New Roman" w:hAnsi="Times New Roman" w:cs="Times New Roman"/>
+          <w:sz w:val="28"/>
+          <w:szCs w:val="28"/>
+        </w:rPr>
+        <w:fldChar w:fldCharType="end"/>
+      </w:r>
       <w:r>
         <w:rPr>
           <w:rFonts w:ascii="Times New Roman" w:hAnsi="Times New Roman" w:cs="Times New Roman"/>
@@ -30884,49 +29960,11 @@
       </w:pPr>
       <w:r>
         <w:rPr>
-          <w:rFonts w:ascii="Times New Roman" w:hAnsi="Times New Roman" w:cs="Times New Roman"/>
-          <w:sz w:val="28"/>
-          <w:szCs w:val="28"/>
-        </w:rPr>
-        <w:t xml:space="preserve">Олег Одинцов. Формула </w:t>
-      </w:r>
-      <w:proofErr w:type="spellStart"/>
-      <w:r>
-        <w:rPr>
-          <w:rFonts w:ascii="Times New Roman" w:hAnsi="Times New Roman" w:cs="Times New Roman"/>
-          <w:sz w:val="28"/>
-          <w:szCs w:val="28"/>
-        </w:rPr>
-        <w:t>Кардано</w:t>
-      </w:r>
-      <w:proofErr w:type="spellEnd"/>
-      <w:r>
-        <w:rPr>
-          <w:rFonts w:ascii="Times New Roman" w:hAnsi="Times New Roman" w:cs="Times New Roman"/>
-          <w:sz w:val="28"/>
-          <w:szCs w:val="28"/>
-        </w:rPr>
-        <w:t xml:space="preserve"> для решения кубического уравнения. [Электронный ресурс]. – Режим доступа: </w:t>
-      </w:r>
-      <w:hyperlink r:id="rId32" w:history="1">
-        <w:r>
-          <w:rPr>
-            <w:rStyle w:val="a8"/>
-            <w:rFonts w:ascii="Times New Roman" w:hAnsi="Times New Roman" w:cs="Times New Roman"/>
-            <w:color w:val="auto"/>
-            <w:sz w:val="28"/>
-            <w:szCs w:val="28"/>
-          </w:rPr>
-          <w:t>https://1cov-edu.ru/mat_analiz/funktsii/ratsionalnye/mnogochleny/kubicheskie-uravneniya/formula-kardano/</w:t>
-        </w:r>
-      </w:hyperlink>
-      <w:r>
-        <w:rPr>
-          <w:rFonts w:ascii="Times New Roman" w:hAnsi="Times New Roman" w:cs="Times New Roman"/>
-          <w:sz w:val="28"/>
-          <w:szCs w:val="28"/>
-        </w:rPr>
-        <w:t>. – (дата обращения: 8.12.2019).</w:t>
+          <w:rFonts w:ascii="Times New Roman" w:eastAsia="Times New Roman" w:hAnsi="Times New Roman" w:cs="Times New Roman"/>
+          <w:sz w:val="28"/>
+          <w:szCs w:val="28"/>
+        </w:rPr>
+        <w:t>Иродов И.Е. Волновые процессы. Основные законы. / И.Е. Иродов - М.-С.-П.:Физматлит, 1999.</w:t>
       </w:r>
     </w:p>
     <w:p>
@@ -30945,110 +29983,109 @@
       </w:pPr>
       <w:r>
         <w:rPr>
-          <w:rFonts w:ascii="Times New Roman" w:eastAsia="Times New Roman" w:hAnsi="Times New Roman" w:cs="Times New Roman"/>
-          <w:sz w:val="28"/>
-          <w:szCs w:val="28"/>
-        </w:rPr>
-        <w:t>Иродов И.Е. Волновые процессы. Основные законы. / И.Е. Иродов - М.-С.-</w:t>
-      </w:r>
-      <w:proofErr w:type="gramStart"/>
-      <w:r>
-        <w:rPr>
-          <w:rFonts w:ascii="Times New Roman" w:eastAsia="Times New Roman" w:hAnsi="Times New Roman" w:cs="Times New Roman"/>
-          <w:sz w:val="28"/>
-          <w:szCs w:val="28"/>
-        </w:rPr>
-        <w:t>П.:</w:t>
-      </w:r>
-      <w:proofErr w:type="spellStart"/>
-      <w:r>
-        <w:rPr>
-          <w:rFonts w:ascii="Times New Roman" w:eastAsia="Times New Roman" w:hAnsi="Times New Roman" w:cs="Times New Roman"/>
-          <w:sz w:val="28"/>
-          <w:szCs w:val="28"/>
-        </w:rPr>
-        <w:t>Физматлит</w:t>
-      </w:r>
-      <w:proofErr w:type="spellEnd"/>
-      <w:proofErr w:type="gramEnd"/>
-      <w:r>
-        <w:rPr>
-          <w:rFonts w:ascii="Times New Roman" w:eastAsia="Times New Roman" w:hAnsi="Times New Roman" w:cs="Times New Roman"/>
-          <w:sz w:val="28"/>
-          <w:szCs w:val="28"/>
-        </w:rPr>
-        <w:t>, 1999.</w:t>
-      </w:r>
-    </w:p>
-    <w:p>
-      <w:pPr>
-        <w:numPr>
-          <w:ilvl w:val="0"/>
-          <w:numId w:val="2"/>
-        </w:numPr>
-        <w:spacing w:line="360" w:lineRule="auto"/>
-        <w:jc w:val="both"/>
-        <w:rPr>
-          <w:rFonts w:ascii="Times New Roman" w:eastAsia="Times New Roman" w:hAnsi="Times New Roman" w:cs="Times New Roman"/>
-          <w:sz w:val="28"/>
-          <w:szCs w:val="28"/>
-        </w:rPr>
-      </w:pPr>
-      <w:r>
-        <w:rPr>
-          <w:rFonts w:ascii="Times New Roman" w:hAnsi="Times New Roman" w:cs="Times New Roman"/>
-          <w:sz w:val="28"/>
-          <w:szCs w:val="28"/>
-        </w:rPr>
-        <w:t xml:space="preserve">Википедия. </w:t>
-      </w:r>
-      <w:proofErr w:type="spellStart"/>
-      <w:r>
-        <w:rPr>
-          <w:rFonts w:ascii="Times New Roman" w:hAnsi="Times New Roman" w:cs="Times New Roman"/>
-          <w:sz w:val="28"/>
-          <w:szCs w:val="28"/>
-        </w:rPr>
-        <w:t>Supersampling</w:t>
-      </w:r>
-      <w:proofErr w:type="spellEnd"/>
-      <w:r>
-        <w:rPr>
-          <w:rFonts w:ascii="Times New Roman" w:hAnsi="Times New Roman" w:cs="Times New Roman"/>
-          <w:sz w:val="28"/>
-          <w:szCs w:val="28"/>
-        </w:rPr>
-        <w:t xml:space="preserve">. [Электронный ресурс]. – Режим доступа: </w:t>
-      </w:r>
-      <w:hyperlink r:id="rId33" w:history="1">
+          <w:rFonts w:ascii="Times New Roman" w:hAnsi="Times New Roman" w:cs="Times New Roman"/>
+          <w:sz w:val="28"/>
+          <w:szCs w:val="28"/>
+        </w:rPr>
+        <w:t xml:space="preserve"> </w:t>
+      </w:r>
+      <w:r>
+        <w:rPr>
+          <w:rFonts w:ascii="Times New Roman" w:hAnsi="Times New Roman" w:cs="Times New Roman"/>
+          <w:sz w:val="28"/>
+          <w:szCs w:val="28"/>
+          <w:lang w:val="en-US"/>
+        </w:rPr>
+        <w:t>Kristof</w:t>
+      </w:r>
+      <w:r>
+        <w:rPr>
+          <w:rFonts w:ascii="Times New Roman" w:hAnsi="Times New Roman" w:cs="Times New Roman"/>
+          <w:sz w:val="28"/>
+          <w:szCs w:val="28"/>
+        </w:rPr>
+        <w:t xml:space="preserve"> </w:t>
+      </w:r>
+      <w:r>
+        <w:rPr>
+          <w:rFonts w:ascii="Times New Roman" w:hAnsi="Times New Roman" w:cs="Times New Roman"/>
+          <w:sz w:val="28"/>
+          <w:szCs w:val="28"/>
+          <w:lang w:val="en-US"/>
+        </w:rPr>
+        <w:t>Beets</w:t>
+      </w:r>
+      <w:r>
+        <w:rPr>
+          <w:rFonts w:ascii="Times New Roman" w:hAnsi="Times New Roman" w:cs="Times New Roman"/>
+          <w:sz w:val="28"/>
+          <w:szCs w:val="28"/>
+        </w:rPr>
+        <w:t xml:space="preserve">. </w:t>
+      </w:r>
+      <w:r>
+        <w:rPr>
+          <w:rFonts w:ascii="Times New Roman" w:hAnsi="Times New Roman" w:cs="Times New Roman"/>
+          <w:sz w:val="28"/>
+          <w:szCs w:val="28"/>
+        </w:rPr>
+        <w:t xml:space="preserve">Supersampling. [Электронный ресурс]. – Режим доступа: </w:t>
+      </w:r>
+      <w:hyperlink r:id="rId30" w:history="1">
         <w:r>
           <w:rPr>
             <w:rStyle w:val="a8"/>
-            <w:rFonts w:ascii="Times New Roman" w:hAnsi="Times New Roman" w:cs="Times New Roman"/>
-            <w:color w:val="auto"/>
             <w:sz w:val="28"/>
             <w:szCs w:val="28"/>
           </w:rPr>
-          <w:t>https://en.wikipedia.org/wiki/Supersampling</w:t>
+          <w:t>http://www.x86-secret.com/articles/divers/v5-6000/datasheets/FSAA.pd</w:t>
+        </w:r>
+        <w:r>
+          <w:rPr>
+            <w:rStyle w:val="a8"/>
+            <w:sz w:val="28"/>
+            <w:szCs w:val="28"/>
+            <w:lang w:val="en-US"/>
+          </w:rPr>
+          <w:t>f</w:t>
         </w:r>
       </w:hyperlink>
       <w:r>
-        <w:rPr>
-          <w:rFonts w:ascii="Times New Roman" w:hAnsi="Times New Roman" w:cs="Times New Roman"/>
-          <w:sz w:val="28"/>
-          <w:szCs w:val="28"/>
-        </w:rPr>
-        <w:t>. – (дата обращения: 10.12.2019).</w:t>
+        <w:t xml:space="preserve"> </w:t>
+      </w:r>
+      <w:r>
+        <w:rPr>
+          <w:rFonts w:ascii="Times New Roman" w:hAnsi="Times New Roman" w:cs="Times New Roman"/>
+          <w:sz w:val="28"/>
+          <w:szCs w:val="28"/>
+        </w:rPr>
+        <w:t xml:space="preserve">– (дата обращения: </w:t>
+      </w:r>
+      <w:r>
+        <w:rPr>
+          <w:rFonts w:ascii="Times New Roman" w:hAnsi="Times New Roman" w:cs="Times New Roman"/>
+          <w:sz w:val="28"/>
+          <w:szCs w:val="28"/>
+        </w:rPr>
+        <w:t>28.04.2020</w:t>
+      </w:r>
+      <w:r>
+        <w:rPr>
+          <w:rFonts w:ascii="Times New Roman" w:hAnsi="Times New Roman" w:cs="Times New Roman"/>
+          <w:sz w:val="28"/>
+          <w:szCs w:val="28"/>
+        </w:rPr>
+        <w:t>).</w:t>
       </w:r>
     </w:p>
     <w:p/>
     <w:sectPr>
-      <w:headerReference w:type="even" r:id="rId34"/>
-      <w:headerReference w:type="default" r:id="rId35"/>
-      <w:footerReference w:type="even" r:id="rId36"/>
-      <w:footerReference w:type="default" r:id="rId37"/>
-      <w:headerReference w:type="first" r:id="rId38"/>
-      <w:footerReference w:type="first" r:id="rId39"/>
+      <w:headerReference w:type="even" r:id="rId31"/>
+      <w:headerReference w:type="default" r:id="rId32"/>
+      <w:footerReference w:type="even" r:id="rId33"/>
+      <w:footerReference w:type="default" r:id="rId34"/>
+      <w:headerReference w:type="first" r:id="rId35"/>
+      <w:footerReference w:type="first" r:id="rId36"/>
       <w:pgSz w:w="11906" w:h="16838"/>
       <w:pgMar w:top="1134" w:right="1134" w:bottom="1134" w:left="1701" w:header="0" w:footer="720" w:gutter="0"/>
       <w:pgNumType w:start="1"/>
@@ -32952,6 +31989,38 @@
     <w:uiPriority w:val="99"/>
     <w:rsid w:val="00BB0D52"/>
   </w:style>
+  <w:style w:type="character" w:styleId="af3">
+    <w:name w:val="FollowedHyperlink"/>
+    <w:basedOn w:val="a0"/>
+    <w:uiPriority w:val="99"/>
+    <w:semiHidden/>
+    <w:unhideWhenUsed/>
+    <w:rsid w:val="00FB7954"/>
+    <w:rPr>
+      <w:color w:val="800080" w:themeColor="followedHyperlink"/>
+      <w:u w:val="single"/>
+    </w:rPr>
+  </w:style>
+  <w:style w:type="character" w:customStyle="1" w:styleId="posttitle-text">
+    <w:name w:val="post__title-text"/>
+    <w:basedOn w:val="a0"/>
+    <w:rsid w:val="009546DA"/>
+  </w:style>
+  <w:style w:type="paragraph" w:styleId="af4">
+    <w:name w:val="Normal (Web)"/>
+    <w:basedOn w:val="a"/>
+    <w:uiPriority w:val="99"/>
+    <w:unhideWhenUsed/>
+    <w:rsid w:val="007D6DB5"/>
+    <w:pPr>
+      <w:spacing w:before="100" w:beforeAutospacing="1" w:after="100" w:afterAutospacing="1"/>
+    </w:pPr>
+    <w:rPr>
+      <w:rFonts w:ascii="Times New Roman" w:eastAsia="Times New Roman" w:hAnsi="Times New Roman" w:cs="Times New Roman"/>
+      <w:sz w:val="24"/>
+      <w:szCs w:val="24"/>
+    </w:rPr>
+  </w:style>
 </w:styles>
 </file>
 

</xml_diff>